<commit_message>
working on plotting the hyperplane
</commit_message>
<xml_diff>
--- a/ex3/sol3.docx
+++ b/ex3/sol3.docx
@@ -8666,6 +8666,77 @@
             </w:rPr>
             <m:t>=</m:t>
           </m:r>
+          <m:r>
+            <m:rPr>
+              <m:sty m:val="p"/>
+            </m:rPr>
+            <w:rPr>
+              <w:rFonts w:ascii="Latin Modern Math" w:eastAsiaTheme="minorEastAsia" w:hAnsi="Latin Modern Math"/>
+              <w:sz w:val="24"/>
+              <w:szCs w:val="24"/>
+              <w:lang w:val="en-US"/>
+            </w:rPr>
+            <m:t>mean</m:t>
+          </m:r>
+          <m:d>
+            <m:dPr>
+              <m:ctrlPr>
+                <w:rPr>
+                  <w:rFonts w:ascii="Latin Modern Math" w:eastAsiaTheme="minorEastAsia" w:hAnsi="Latin Modern Math"/>
+                  <w:i/>
+                  <w:sz w:val="24"/>
+                  <w:szCs w:val="24"/>
+                  <w:lang w:val="en-US"/>
+                </w:rPr>
+              </m:ctrlPr>
+            </m:dPr>
+            <m:e>
+              <m:r>
+                <w:rPr>
+                  <w:rFonts w:ascii="Latin Modern Math" w:eastAsiaTheme="minorEastAsia" w:hAnsi="Latin Modern Math"/>
+                  <w:sz w:val="24"/>
+                  <w:szCs w:val="24"/>
+                  <w:lang w:val="en-US"/>
+                </w:rPr>
+                <m:t>x</m:t>
+              </m:r>
+              <m:d>
+                <m:dPr>
+                  <m:begChr m:val="["/>
+                  <m:endChr m:val="]"/>
+                  <m:ctrlPr>
+                    <w:rPr>
+                      <w:rFonts w:ascii="Latin Modern Math" w:eastAsiaTheme="minorEastAsia" w:hAnsi="Latin Modern Math"/>
+                      <w:i/>
+                      <w:sz w:val="24"/>
+                      <w:szCs w:val="24"/>
+                      <w:lang w:val="en-US"/>
+                    </w:rPr>
+                  </m:ctrlPr>
+                </m:dPr>
+                <m:e>
+                  <m:r>
+                    <w:rPr>
+                      <w:rFonts w:ascii="Latin Modern Math" w:eastAsiaTheme="minorEastAsia" w:hAnsi="Latin Modern Math"/>
+                      <w:sz w:val="24"/>
+                      <w:szCs w:val="24"/>
+                      <w:lang w:val="en-US"/>
+                    </w:rPr>
+                    <m:t>y=±1</m:t>
+                  </m:r>
+                </m:e>
+              </m:d>
+            </m:e>
+          </m:d>
+          <m:r>
+            <w:rPr>
+              <w:rFonts w:ascii="Latin Modern Math" w:eastAsiaTheme="minorEastAsia" w:hAnsi="Latin Modern Math"/>
+              <w:sz w:val="24"/>
+              <w:szCs w:val="24"/>
+              <w:lang w:val="en-US"/>
+            </w:rPr>
+            <m:t>=</m:t>
+          </m:r>
           <m:f>
             <m:fPr>
               <m:ctrlPr>
@@ -8958,7 +9029,7 @@
                   <w:szCs w:val="24"/>
                   <w:lang w:val="en-US"/>
                 </w:rPr>
-                <m:t>x</m:t>
+                <m:t>m</m:t>
               </m:r>
             </m:den>
           </m:f>
@@ -9145,6 +9216,66 @@
             </m:sub>
           </m:sSub>
           <m:r>
+            <w:rPr>
+              <w:rFonts w:ascii="Latin Modern Math" w:eastAsiaTheme="minorEastAsia" w:hAnsi="Latin Modern Math"/>
+              <w:sz w:val="24"/>
+              <w:szCs w:val="24"/>
+              <w:lang w:val="en-US"/>
+            </w:rPr>
+            <m:t>=</m:t>
+          </m:r>
+          <m:r>
+            <m:rPr>
+              <m:sty m:val="p"/>
+            </m:rPr>
+            <w:rPr>
+              <w:rFonts w:ascii="Latin Modern Math" w:eastAsiaTheme="minorEastAsia" w:hAnsi="Latin Modern Math"/>
+              <w:sz w:val="24"/>
+              <w:szCs w:val="24"/>
+              <w:lang w:val="en-US"/>
+            </w:rPr>
+            <m:t>cov</m:t>
+          </m:r>
+          <m:d>
+            <m:dPr>
+              <m:ctrlPr>
+                <w:rPr>
+                  <w:rFonts w:ascii="Latin Modern Math" w:eastAsiaTheme="minorEastAsia" w:hAnsi="Latin Modern Math"/>
+                  <w:i/>
+                  <w:sz w:val="24"/>
+                  <w:szCs w:val="24"/>
+                  <w:lang w:val="en-US"/>
+                </w:rPr>
+              </m:ctrlPr>
+            </m:dPr>
+            <m:e>
+              <m:r>
+                <m:rPr>
+                  <m:sty m:val="p"/>
+                </m:rPr>
+                <w:rPr>
+                  <w:rFonts w:ascii="Latin Modern Math" w:eastAsiaTheme="minorEastAsia" w:hAnsi="Latin Modern Math"/>
+                  <w:sz w:val="24"/>
+                  <w:szCs w:val="24"/>
+                  <w:lang w:val="en-US"/>
+                </w:rPr>
+                <m:t>x</m:t>
+              </m:r>
+              <m:ctrlPr>
+                <w:rPr>
+                  <w:rFonts w:ascii="Latin Modern Math" w:eastAsiaTheme="minorEastAsia" w:hAnsi="Latin Modern Math"/>
+                  <w:iCs/>
+                  <w:sz w:val="24"/>
+                  <w:szCs w:val="24"/>
+                  <w:lang w:val="en-US"/>
+                </w:rPr>
+              </m:ctrlPr>
+            </m:e>
+          </m:d>
+          <m:r>
+            <m:rPr>
+              <m:sty m:val="p"/>
+            </m:rPr>
             <w:rPr>
               <w:rFonts w:ascii="Latin Modern Math" w:eastAsiaTheme="minorEastAsia" w:hAnsi="Latin Modern Math"/>
               <w:sz w:val="24"/>
@@ -9810,8 +9941,30 @@
           <w:szCs w:val="24"/>
           <w:lang w:val="en-US"/>
         </w:rPr>
-        <w:t xml:space="preserve"> identified the spam</w:t>
+        <w:t xml:space="preserve"> identified </w:t>
       </w:r>
+      <w:r>
+        <w:rPr>
+          <w:rFonts w:ascii="Palatino Linotype" w:eastAsiaTheme="minorEastAsia" w:hAnsi="Palatino Linotype"/>
+          <w:iCs/>
+          <w:sz w:val="24"/>
+          <w:szCs w:val="24"/>
+          <w:lang w:val="en-US"/>
+        </w:rPr>
+        <w:t xml:space="preserve">the mail as </w:t>
+      </w:r>
+      <w:proofErr w:type="spellStart"/>
+      <w:r>
+        <w:rPr>
+          <w:rFonts w:ascii="Palatino Linotype" w:eastAsiaTheme="minorEastAsia" w:hAnsi="Palatino Linotype"/>
+          <w:iCs/>
+          <w:sz w:val="24"/>
+          <w:szCs w:val="24"/>
+          <w:lang w:val="en-US"/>
+        </w:rPr>
+        <w:t>non spam</w:t>
+      </w:r>
+      <w:proofErr w:type="spellEnd"/>
     </w:p>
     <w:p>
       <w:pPr>

</xml_diff>

<commit_message>
fixed some dimensions bug
</commit_message>
<xml_diff>
--- a/ex3/sol3.docx
+++ b/ex3/sol3.docx
@@ -9951,20 +9951,8 @@
           <w:szCs w:val="24"/>
           <w:lang w:val="en-US"/>
         </w:rPr>
-        <w:t xml:space="preserve">the mail as </w:t>
+        <w:t>the mail as non spam</w:t>
       </w:r>
-      <w:proofErr w:type="spellStart"/>
-      <w:r>
-        <w:rPr>
-          <w:rFonts w:ascii="Palatino Linotype" w:eastAsiaTheme="minorEastAsia" w:hAnsi="Palatino Linotype"/>
-          <w:iCs/>
-          <w:sz w:val="24"/>
-          <w:szCs w:val="24"/>
-          <w:lang w:val="en-US"/>
-        </w:rPr>
-        <w:t>non spam</w:t>
-      </w:r>
-      <w:proofErr w:type="spellEnd"/>
     </w:p>
     <w:p>
       <w:pPr>
@@ -13460,6 +13448,2667 @@
           <w:lang w:val="en-US"/>
         </w:rPr>
       </w:pPr>
+      <w:r>
+        <w:rPr>
+          <w:rFonts w:ascii="Palatino Linotype" w:eastAsiaTheme="minorEastAsia" w:hAnsi="Palatino Linotype"/>
+          <w:sz w:val="24"/>
+          <w:szCs w:val="24"/>
+          <w:lang w:val="en-US"/>
+        </w:rPr>
+        <w:t xml:space="preserve">Showing problem equivalence </w:t>
+      </w:r>
+    </w:p>
+    <w:p>
+      <w:pPr>
+        <w:pStyle w:val="ListParagraph"/>
+        <w:rPr>
+          <w:rFonts w:ascii="Palatino Linotype" w:eastAsiaTheme="minorEastAsia" w:hAnsi="Palatino Linotype"/>
+          <w:iCs/>
+          <w:sz w:val="24"/>
+          <w:szCs w:val="24"/>
+          <w:lang w:val="en-US"/>
+        </w:rPr>
+      </w:pPr>
+      <m:oMathPara>
+        <m:oMath>
+          <m:limLow>
+            <m:limLowPr>
+              <m:ctrlPr>
+                <w:rPr>
+                  <w:rFonts w:ascii="Latin Modern Math" w:eastAsiaTheme="minorEastAsia" w:hAnsi="Latin Modern Math"/>
+                  <w:iCs/>
+                  <w:sz w:val="24"/>
+                  <w:szCs w:val="24"/>
+                  <w:lang w:val="en-US"/>
+                </w:rPr>
+              </m:ctrlPr>
+            </m:limLowPr>
+            <m:e>
+              <m:r>
+                <m:rPr>
+                  <m:sty m:val="p"/>
+                </m:rPr>
+                <w:rPr>
+                  <w:rFonts w:ascii="Latin Modern Math" w:eastAsiaTheme="minorEastAsia" w:hAnsi="Latin Modern Math"/>
+                  <w:sz w:val="24"/>
+                  <w:szCs w:val="24"/>
+                  <w:lang w:val="en-US"/>
+                </w:rPr>
+                <m:t>argmin</m:t>
+              </m:r>
+            </m:e>
+            <m:lim>
+              <m:eqArr>
+                <m:eqArrPr>
+                  <m:ctrlPr>
+                    <w:rPr>
+                      <w:rFonts w:ascii="Latin Modern Math" w:eastAsiaTheme="minorEastAsia" w:hAnsi="Latin Modern Math"/>
+                      <w:i/>
+                      <w:sz w:val="24"/>
+                      <w:szCs w:val="24"/>
+                      <w:lang w:val="en-US"/>
+                    </w:rPr>
+                  </m:ctrlPr>
+                </m:eqArrPr>
+                <m:e>
+                  <m:r>
+                    <w:rPr>
+                      <w:rFonts w:ascii="Latin Modern Math" w:eastAsiaTheme="minorEastAsia" w:hAnsi="Latin Modern Math"/>
+                      <w:sz w:val="24"/>
+                      <w:szCs w:val="24"/>
+                      <w:lang w:val="en-US"/>
+                    </w:rPr>
+                    <m:t>w,</m:t>
+                  </m:r>
+                  <m:sSub>
+                    <m:sSubPr>
+                      <m:ctrlPr>
+                        <w:rPr>
+                          <w:rFonts w:ascii="Latin Modern Math" w:eastAsiaTheme="minorEastAsia" w:hAnsi="Latin Modern Math"/>
+                          <w:i/>
+                          <w:sz w:val="24"/>
+                          <w:szCs w:val="24"/>
+                          <w:lang w:val="en-US"/>
+                        </w:rPr>
+                      </m:ctrlPr>
+                    </m:sSubPr>
+                    <m:e>
+                      <m:r>
+                        <w:rPr>
+                          <w:rFonts w:ascii="Latin Modern Math" w:eastAsiaTheme="minorEastAsia" w:hAnsi="Latin Modern Math"/>
+                          <w:sz w:val="24"/>
+                          <w:szCs w:val="24"/>
+                          <w:lang w:val="en-US"/>
+                        </w:rPr>
+                        <m:t>ξ</m:t>
+                      </m:r>
+                    </m:e>
+                    <m:sub>
+                      <m:r>
+                        <w:rPr>
+                          <w:rFonts w:ascii="Latin Modern Math" w:eastAsiaTheme="minorEastAsia" w:hAnsi="Latin Modern Math"/>
+                          <w:sz w:val="24"/>
+                          <w:szCs w:val="24"/>
+                          <w:lang w:val="en-US"/>
+                        </w:rPr>
+                        <m:t>i</m:t>
+                      </m:r>
+                    </m:sub>
+                  </m:sSub>
+                </m:e>
+                <m:e>
+                  <m:r>
+                    <w:rPr>
+                      <w:rFonts w:ascii="Latin Modern Math" w:eastAsiaTheme="minorEastAsia" w:hAnsi="Latin Modern Math"/>
+                      <w:sz w:val="24"/>
+                      <w:szCs w:val="24"/>
+                      <w:lang w:val="en-US"/>
+                    </w:rPr>
+                    <m:t xml:space="preserve">∀i </m:t>
+                  </m:r>
+                  <m:sSub>
+                    <m:sSubPr>
+                      <m:ctrlPr>
+                        <w:rPr>
+                          <w:rFonts w:ascii="Latin Modern Math" w:eastAsiaTheme="minorEastAsia" w:hAnsi="Latin Modern Math"/>
+                          <w:i/>
+                          <w:sz w:val="24"/>
+                          <w:szCs w:val="24"/>
+                          <w:lang w:val="en-US"/>
+                        </w:rPr>
+                      </m:ctrlPr>
+                    </m:sSubPr>
+                    <m:e>
+                      <m:r>
+                        <w:rPr>
+                          <w:rFonts w:ascii="Latin Modern Math" w:eastAsiaTheme="minorEastAsia" w:hAnsi="Latin Modern Math"/>
+                          <w:sz w:val="24"/>
+                          <w:szCs w:val="24"/>
+                          <w:lang w:val="en-US"/>
+                        </w:rPr>
+                        <m:t>y</m:t>
+                      </m:r>
+                    </m:e>
+                    <m:sub>
+                      <m:r>
+                        <w:rPr>
+                          <w:rFonts w:ascii="Latin Modern Math" w:eastAsiaTheme="minorEastAsia" w:hAnsi="Latin Modern Math"/>
+                          <w:sz w:val="24"/>
+                          <w:szCs w:val="24"/>
+                          <w:lang w:val="en-US"/>
+                        </w:rPr>
+                        <m:t>i</m:t>
+                      </m:r>
+                    </m:sub>
+                  </m:sSub>
+                  <m:d>
+                    <m:dPr>
+                      <m:begChr m:val="⟨"/>
+                      <m:endChr m:val="⟩"/>
+                      <m:ctrlPr>
+                        <w:rPr>
+                          <w:rFonts w:ascii="Latin Modern Math" w:eastAsiaTheme="minorEastAsia" w:hAnsi="Latin Modern Math"/>
+                          <w:i/>
+                          <w:sz w:val="24"/>
+                          <w:szCs w:val="24"/>
+                          <w:lang w:val="en-US"/>
+                        </w:rPr>
+                      </m:ctrlPr>
+                    </m:dPr>
+                    <m:e>
+                      <m:r>
+                        <w:rPr>
+                          <w:rFonts w:ascii="Latin Modern Math" w:eastAsiaTheme="minorEastAsia" w:hAnsi="Latin Modern Math"/>
+                          <w:sz w:val="24"/>
+                          <w:szCs w:val="24"/>
+                          <w:lang w:val="en-US"/>
+                        </w:rPr>
+                        <m:t>w,</m:t>
+                      </m:r>
+                      <m:sSub>
+                        <m:sSubPr>
+                          <m:ctrlPr>
+                            <w:rPr>
+                              <w:rFonts w:ascii="Latin Modern Math" w:eastAsiaTheme="minorEastAsia" w:hAnsi="Latin Modern Math"/>
+                              <w:i/>
+                              <w:sz w:val="24"/>
+                              <w:szCs w:val="24"/>
+                              <w:lang w:val="en-US"/>
+                            </w:rPr>
+                          </m:ctrlPr>
+                        </m:sSubPr>
+                        <m:e>
+                          <m:r>
+                            <w:rPr>
+                              <w:rFonts w:ascii="Latin Modern Math" w:eastAsiaTheme="minorEastAsia" w:hAnsi="Latin Modern Math"/>
+                              <w:sz w:val="24"/>
+                              <w:szCs w:val="24"/>
+                              <w:lang w:val="en-US"/>
+                            </w:rPr>
+                            <m:t>x</m:t>
+                          </m:r>
+                        </m:e>
+                        <m:sub>
+                          <m:r>
+                            <w:rPr>
+                              <w:rFonts w:ascii="Latin Modern Math" w:eastAsiaTheme="minorEastAsia" w:hAnsi="Latin Modern Math"/>
+                              <w:sz w:val="24"/>
+                              <w:szCs w:val="24"/>
+                              <w:lang w:val="en-US"/>
+                            </w:rPr>
+                            <m:t>i</m:t>
+                          </m:r>
+                        </m:sub>
+                      </m:sSub>
+                    </m:e>
+                  </m:d>
+                  <m:r>
+                    <w:rPr>
+                      <w:rFonts w:ascii="Latin Modern Math" w:eastAsiaTheme="minorEastAsia" w:hAnsi="Latin Modern Math"/>
+                      <w:sz w:val="24"/>
+                      <w:szCs w:val="24"/>
+                      <w:lang w:val="en-US"/>
+                    </w:rPr>
+                    <m:t>≥1-</m:t>
+                  </m:r>
+                  <m:sSub>
+                    <m:sSubPr>
+                      <m:ctrlPr>
+                        <w:rPr>
+                          <w:rFonts w:ascii="Latin Modern Math" w:eastAsiaTheme="minorEastAsia" w:hAnsi="Latin Modern Math"/>
+                          <w:i/>
+                          <w:sz w:val="24"/>
+                          <w:szCs w:val="24"/>
+                          <w:lang w:val="en-US"/>
+                        </w:rPr>
+                      </m:ctrlPr>
+                    </m:sSubPr>
+                    <m:e>
+                      <m:r>
+                        <w:rPr>
+                          <w:rFonts w:ascii="Latin Modern Math" w:eastAsiaTheme="minorEastAsia" w:hAnsi="Latin Modern Math"/>
+                          <w:sz w:val="24"/>
+                          <w:szCs w:val="24"/>
+                          <w:lang w:val="en-US"/>
+                        </w:rPr>
+                        <m:t>ξ</m:t>
+                      </m:r>
+                    </m:e>
+                    <m:sub>
+                      <m:r>
+                        <w:rPr>
+                          <w:rFonts w:ascii="Latin Modern Math" w:eastAsiaTheme="minorEastAsia" w:hAnsi="Latin Modern Math"/>
+                          <w:sz w:val="24"/>
+                          <w:szCs w:val="24"/>
+                          <w:lang w:val="en-US"/>
+                        </w:rPr>
+                        <m:t>i</m:t>
+                      </m:r>
+                    </m:sub>
+                  </m:sSub>
+                  <m:ctrlPr>
+                    <w:rPr>
+                      <w:rFonts w:ascii="Cambria Math" w:eastAsia="Cambria Math" w:hAnsi="Cambria Math" w:cs="Cambria Math"/>
+                      <w:i/>
+                      <w:sz w:val="24"/>
+                      <w:szCs w:val="24"/>
+                      <w:lang w:val="en-US"/>
+                    </w:rPr>
+                  </m:ctrlPr>
+                </m:e>
+                <m:e>
+                  <m:sSub>
+                    <m:sSubPr>
+                      <m:ctrlPr>
+                        <w:rPr>
+                          <w:rFonts w:ascii="Cambria Math" w:eastAsia="Cambria Math" w:hAnsi="Cambria Math" w:cs="Cambria Math"/>
+                          <w:i/>
+                          <w:sz w:val="24"/>
+                          <w:szCs w:val="24"/>
+                          <w:lang w:val="en-US"/>
+                        </w:rPr>
+                      </m:ctrlPr>
+                    </m:sSubPr>
+                    <m:e>
+                      <m:r>
+                        <w:rPr>
+                          <w:rFonts w:ascii="Cambria Math" w:eastAsia="Cambria Math" w:hAnsi="Cambria Math" w:cs="Cambria Math"/>
+                          <w:sz w:val="24"/>
+                          <w:szCs w:val="24"/>
+                          <w:lang w:val="en-US"/>
+                        </w:rPr>
+                        <m:t>ξ</m:t>
+                      </m:r>
+                    </m:e>
+                    <m:sub>
+                      <m:r>
+                        <w:rPr>
+                          <w:rFonts w:ascii="Cambria Math" w:eastAsia="Cambria Math" w:hAnsi="Cambria Math" w:cs="Cambria Math"/>
+                          <w:sz w:val="24"/>
+                          <w:szCs w:val="24"/>
+                          <w:lang w:val="en-US"/>
+                        </w:rPr>
+                        <m:t>i</m:t>
+                      </m:r>
+                    </m:sub>
+                  </m:sSub>
+                  <m:r>
+                    <w:rPr>
+                      <w:rFonts w:ascii="Cambria Math" w:eastAsia="Cambria Math" w:hAnsi="Cambria Math" w:cs="Cambria Math"/>
+                      <w:sz w:val="24"/>
+                      <w:szCs w:val="24"/>
+                      <w:lang w:val="en-US"/>
+                    </w:rPr>
+                    <m:t>≥0</m:t>
+                  </m:r>
+                </m:e>
+              </m:eqArr>
+            </m:lim>
+          </m:limLow>
+          <m:f>
+            <m:fPr>
+              <m:ctrlPr>
+                <w:rPr>
+                  <w:rFonts w:ascii="Latin Modern Math" w:eastAsiaTheme="minorEastAsia" w:hAnsi="Latin Modern Math"/>
+                  <w:i/>
+                  <w:iCs/>
+                  <w:sz w:val="24"/>
+                  <w:szCs w:val="24"/>
+                  <w:lang w:val="en-US"/>
+                </w:rPr>
+              </m:ctrlPr>
+            </m:fPr>
+            <m:num>
+              <m:r>
+                <w:rPr>
+                  <w:rFonts w:ascii="Latin Modern Math" w:eastAsiaTheme="minorEastAsia" w:hAnsi="Latin Modern Math"/>
+                  <w:sz w:val="24"/>
+                  <w:szCs w:val="24"/>
+                  <w:lang w:val="en-US"/>
+                </w:rPr>
+                <m:t>λ</m:t>
+              </m:r>
+            </m:num>
+            <m:den>
+              <m:r>
+                <w:rPr>
+                  <w:rFonts w:ascii="Latin Modern Math" w:eastAsiaTheme="minorEastAsia" w:hAnsi="Latin Modern Math"/>
+                  <w:sz w:val="24"/>
+                  <w:szCs w:val="24"/>
+                  <w:lang w:val="en-US"/>
+                </w:rPr>
+                <m:t>2</m:t>
+              </m:r>
+            </m:den>
+          </m:f>
+          <m:sSup>
+            <m:sSupPr>
+              <m:ctrlPr>
+                <w:rPr>
+                  <w:rFonts w:ascii="Latin Modern Math" w:eastAsiaTheme="minorEastAsia" w:hAnsi="Latin Modern Math"/>
+                  <w:i/>
+                  <w:iCs/>
+                  <w:sz w:val="24"/>
+                  <w:szCs w:val="24"/>
+                  <w:lang w:val="en-US"/>
+                </w:rPr>
+              </m:ctrlPr>
+            </m:sSupPr>
+            <m:e>
+              <m:d>
+                <m:dPr>
+                  <m:begChr m:val="|"/>
+                  <m:endChr m:val="|"/>
+                  <m:ctrlPr>
+                    <w:rPr>
+                      <w:rFonts w:ascii="Latin Modern Math" w:eastAsiaTheme="minorEastAsia" w:hAnsi="Latin Modern Math"/>
+                      <w:i/>
+                      <w:iCs/>
+                      <w:sz w:val="24"/>
+                      <w:szCs w:val="24"/>
+                      <w:lang w:val="en-US"/>
+                    </w:rPr>
+                  </m:ctrlPr>
+                </m:dPr>
+                <m:e>
+                  <m:d>
+                    <m:dPr>
+                      <m:begChr m:val="|"/>
+                      <m:endChr m:val="|"/>
+                      <m:ctrlPr>
+                        <w:rPr>
+                          <w:rFonts w:ascii="Latin Modern Math" w:eastAsiaTheme="minorEastAsia" w:hAnsi="Latin Modern Math"/>
+                          <w:i/>
+                          <w:iCs/>
+                          <w:sz w:val="24"/>
+                          <w:szCs w:val="24"/>
+                          <w:lang w:val="en-US"/>
+                        </w:rPr>
+                      </m:ctrlPr>
+                    </m:dPr>
+                    <m:e>
+                      <m:r>
+                        <w:rPr>
+                          <w:rFonts w:ascii="Latin Modern Math" w:eastAsiaTheme="minorEastAsia" w:hAnsi="Latin Modern Math"/>
+                          <w:sz w:val="24"/>
+                          <w:szCs w:val="24"/>
+                          <w:lang w:val="en-US"/>
+                        </w:rPr>
+                        <m:t>w</m:t>
+                      </m:r>
+                    </m:e>
+                  </m:d>
+                </m:e>
+              </m:d>
+            </m:e>
+            <m:sup>
+              <m:r>
+                <w:rPr>
+                  <w:rFonts w:ascii="Latin Modern Math" w:eastAsiaTheme="minorEastAsia" w:hAnsi="Latin Modern Math"/>
+                  <w:sz w:val="24"/>
+                  <w:szCs w:val="24"/>
+                  <w:lang w:val="en-US"/>
+                </w:rPr>
+                <m:t>2</m:t>
+              </m:r>
+            </m:sup>
+          </m:sSup>
+          <m:r>
+            <w:rPr>
+              <w:rFonts w:ascii="Latin Modern Math" w:eastAsiaTheme="minorEastAsia" w:hAnsi="Latin Modern Math"/>
+              <w:sz w:val="24"/>
+              <w:szCs w:val="24"/>
+              <w:lang w:val="en-US"/>
+            </w:rPr>
+            <m:t>+</m:t>
+          </m:r>
+          <m:f>
+            <m:fPr>
+              <m:ctrlPr>
+                <w:rPr>
+                  <w:rFonts w:ascii="Latin Modern Math" w:eastAsiaTheme="minorEastAsia" w:hAnsi="Latin Modern Math"/>
+                  <w:i/>
+                  <w:iCs/>
+                  <w:sz w:val="24"/>
+                  <w:szCs w:val="24"/>
+                  <w:lang w:val="en-US"/>
+                </w:rPr>
+              </m:ctrlPr>
+            </m:fPr>
+            <m:num>
+              <m:r>
+                <w:rPr>
+                  <w:rFonts w:ascii="Latin Modern Math" w:eastAsiaTheme="minorEastAsia" w:hAnsi="Latin Modern Math"/>
+                  <w:sz w:val="24"/>
+                  <w:szCs w:val="24"/>
+                  <w:lang w:val="en-US"/>
+                </w:rPr>
+                <m:t>1</m:t>
+              </m:r>
+            </m:num>
+            <m:den>
+              <m:r>
+                <w:rPr>
+                  <w:rFonts w:ascii="Latin Modern Math" w:eastAsiaTheme="minorEastAsia" w:hAnsi="Latin Modern Math"/>
+                  <w:sz w:val="24"/>
+                  <w:szCs w:val="24"/>
+                  <w:lang w:val="en-US"/>
+                </w:rPr>
+                <m:t>m</m:t>
+              </m:r>
+            </m:den>
+          </m:f>
+          <m:nary>
+            <m:naryPr>
+              <m:chr m:val="∑"/>
+              <m:ctrlPr>
+                <w:rPr>
+                  <w:rFonts w:ascii="Latin Modern Math" w:eastAsiaTheme="minorEastAsia" w:hAnsi="Latin Modern Math"/>
+                  <w:i/>
+                  <w:iCs/>
+                  <w:sz w:val="24"/>
+                  <w:szCs w:val="24"/>
+                  <w:lang w:val="en-US"/>
+                </w:rPr>
+              </m:ctrlPr>
+            </m:naryPr>
+            <m:sub>
+              <m:r>
+                <w:rPr>
+                  <w:rFonts w:ascii="Latin Modern Math" w:eastAsiaTheme="minorEastAsia" w:hAnsi="Latin Modern Math"/>
+                  <w:sz w:val="24"/>
+                  <w:szCs w:val="24"/>
+                  <w:lang w:val="en-US"/>
+                </w:rPr>
+                <m:t>i=1</m:t>
+              </m:r>
+            </m:sub>
+            <m:sup>
+              <m:r>
+                <w:rPr>
+                  <w:rFonts w:ascii="Latin Modern Math" w:eastAsiaTheme="minorEastAsia" w:hAnsi="Latin Modern Math"/>
+                  <w:sz w:val="24"/>
+                  <w:szCs w:val="24"/>
+                  <w:lang w:val="en-US"/>
+                </w:rPr>
+                <m:t>m</m:t>
+              </m:r>
+            </m:sup>
+            <m:e>
+              <m:sSub>
+                <m:sSubPr>
+                  <m:ctrlPr>
+                    <w:rPr>
+                      <w:rFonts w:ascii="Latin Modern Math" w:eastAsiaTheme="minorEastAsia" w:hAnsi="Latin Modern Math"/>
+                      <w:i/>
+                      <w:iCs/>
+                      <w:sz w:val="24"/>
+                      <w:szCs w:val="24"/>
+                      <w:lang w:val="en-US"/>
+                    </w:rPr>
+                  </m:ctrlPr>
+                </m:sSubPr>
+                <m:e>
+                  <m:r>
+                    <w:rPr>
+                      <w:rFonts w:ascii="Latin Modern Math" w:eastAsiaTheme="minorEastAsia" w:hAnsi="Latin Modern Math"/>
+                      <w:sz w:val="24"/>
+                      <w:szCs w:val="24"/>
+                      <w:lang w:val="en-US"/>
+                    </w:rPr>
+                    <m:t>ξ</m:t>
+                  </m:r>
+                </m:e>
+                <m:sub>
+                  <m:r>
+                    <w:rPr>
+                      <w:rFonts w:ascii="Latin Modern Math" w:eastAsiaTheme="minorEastAsia" w:hAnsi="Latin Modern Math"/>
+                      <w:sz w:val="24"/>
+                      <w:szCs w:val="24"/>
+                      <w:lang w:val="en-US"/>
+                    </w:rPr>
+                    <m:t>i</m:t>
+                  </m:r>
+                </m:sub>
+              </m:sSub>
+            </m:e>
+          </m:nary>
+          <m:r>
+            <w:rPr>
+              <w:rFonts w:ascii="Latin Modern Math" w:eastAsiaTheme="minorEastAsia" w:hAnsi="Latin Modern Math"/>
+              <w:sz w:val="24"/>
+              <w:szCs w:val="24"/>
+              <w:lang w:val="en-US"/>
+            </w:rPr>
+            <m:t>=</m:t>
+          </m:r>
+        </m:oMath>
+      </m:oMathPara>
+    </w:p>
+    <w:p>
+      <w:pPr>
+        <w:pStyle w:val="ListParagraph"/>
+        <w:rPr>
+          <w:rFonts w:ascii="Palatino Linotype" w:eastAsiaTheme="minorEastAsia" w:hAnsi="Palatino Linotype"/>
+          <w:iCs/>
+          <w:sz w:val="24"/>
+          <w:szCs w:val="24"/>
+          <w:lang w:val="en-US"/>
+        </w:rPr>
+      </w:pPr>
+      <w:r>
+        <w:rPr>
+          <w:rFonts w:ascii="Palatino Linotype" w:eastAsiaTheme="minorEastAsia" w:hAnsi="Palatino Linotype"/>
+          <w:iCs/>
+          <w:sz w:val="24"/>
+          <w:szCs w:val="24"/>
+          <w:lang w:val="en-US"/>
+        </w:rPr>
+        <w:t xml:space="preserve">Minimizing </w:t>
+      </w:r>
+      <m:oMath>
+        <m:sSub>
+          <m:sSubPr>
+            <m:ctrlPr>
+              <w:rPr>
+                <w:rFonts w:ascii="Latin Modern Math" w:eastAsiaTheme="minorEastAsia" w:hAnsi="Latin Modern Math"/>
+                <w:i/>
+                <w:iCs/>
+                <w:sz w:val="24"/>
+                <w:szCs w:val="24"/>
+                <w:lang w:val="en-US"/>
+              </w:rPr>
+            </m:ctrlPr>
+          </m:sSubPr>
+          <m:e>
+            <m:r>
+              <w:rPr>
+                <w:rFonts w:ascii="Latin Modern Math" w:eastAsiaTheme="minorEastAsia" w:hAnsi="Latin Modern Math"/>
+                <w:sz w:val="24"/>
+                <w:szCs w:val="24"/>
+                <w:lang w:val="en-US"/>
+              </w:rPr>
+              <m:t>ξ</m:t>
+            </m:r>
+          </m:e>
+          <m:sub>
+            <m:r>
+              <w:rPr>
+                <w:rFonts w:ascii="Latin Modern Math" w:eastAsiaTheme="minorEastAsia" w:hAnsi="Latin Modern Math"/>
+                <w:sz w:val="24"/>
+                <w:szCs w:val="24"/>
+                <w:lang w:val="en-US"/>
+              </w:rPr>
+              <m:t>i</m:t>
+            </m:r>
+          </m:sub>
+        </m:sSub>
+      </m:oMath>
+      <w:r>
+        <w:rPr>
+          <w:rFonts w:ascii="Palatino Linotype" w:eastAsiaTheme="minorEastAsia" w:hAnsi="Palatino Linotype"/>
+          <w:iCs/>
+          <w:sz w:val="24"/>
+          <w:szCs w:val="24"/>
+          <w:lang w:val="en-US"/>
+        </w:rPr>
+        <w:t xml:space="preserve"> separately </w:t>
+      </w:r>
+    </w:p>
+    <w:p>
+      <w:pPr>
+        <w:pStyle w:val="ListParagraph"/>
+        <w:rPr>
+          <w:rFonts w:ascii="Palatino Linotype" w:eastAsiaTheme="minorEastAsia" w:hAnsi="Palatino Linotype"/>
+          <w:iCs/>
+          <w:sz w:val="24"/>
+          <w:szCs w:val="24"/>
+          <w:lang w:val="en-US"/>
+        </w:rPr>
+      </w:pPr>
+      <m:oMathPara>
+        <m:oMath>
+          <m:limLow>
+            <m:limLowPr>
+              <m:ctrlPr>
+                <w:rPr>
+                  <w:rFonts w:ascii="Latin Modern Math" w:eastAsiaTheme="minorEastAsia" w:hAnsi="Latin Modern Math"/>
+                  <w:iCs/>
+                  <w:sz w:val="24"/>
+                  <w:szCs w:val="24"/>
+                  <w:lang w:val="en-US"/>
+                </w:rPr>
+              </m:ctrlPr>
+            </m:limLowPr>
+            <m:e>
+              <m:r>
+                <m:rPr>
+                  <m:sty m:val="p"/>
+                </m:rPr>
+                <w:rPr>
+                  <w:rFonts w:ascii="Latin Modern Math" w:eastAsiaTheme="minorEastAsia" w:hAnsi="Latin Modern Math"/>
+                  <w:sz w:val="24"/>
+                  <w:szCs w:val="24"/>
+                  <w:lang w:val="en-US"/>
+                </w:rPr>
+                <m:t>argmin</m:t>
+              </m:r>
+            </m:e>
+            <m:lim>
+              <m:eqArr>
+                <m:eqArrPr>
+                  <m:ctrlPr>
+                    <w:rPr>
+                      <w:rFonts w:ascii="Latin Modern Math" w:eastAsiaTheme="minorEastAsia" w:hAnsi="Latin Modern Math"/>
+                      <w:i/>
+                      <w:sz w:val="24"/>
+                      <w:szCs w:val="24"/>
+                      <w:lang w:val="en-US"/>
+                    </w:rPr>
+                  </m:ctrlPr>
+                </m:eqArrPr>
+                <m:e>
+                  <m:r>
+                    <w:rPr>
+                      <w:rFonts w:ascii="Latin Modern Math" w:eastAsiaTheme="minorEastAsia" w:hAnsi="Latin Modern Math"/>
+                      <w:sz w:val="24"/>
+                      <w:szCs w:val="24"/>
+                      <w:lang w:val="en-US"/>
+                    </w:rPr>
+                    <m:t>w</m:t>
+                  </m:r>
+                </m:e>
+                <m:e>
+                  <m:r>
+                    <w:rPr>
+                      <w:rFonts w:ascii="Latin Modern Math" w:eastAsiaTheme="minorEastAsia" w:hAnsi="Latin Modern Math"/>
+                      <w:sz w:val="24"/>
+                      <w:szCs w:val="24"/>
+                      <w:lang w:val="en-US"/>
+                    </w:rPr>
+                    <m:t xml:space="preserve">∀i </m:t>
+                  </m:r>
+                  <m:sSub>
+                    <m:sSubPr>
+                      <m:ctrlPr>
+                        <w:rPr>
+                          <w:rFonts w:ascii="Latin Modern Math" w:eastAsiaTheme="minorEastAsia" w:hAnsi="Latin Modern Math"/>
+                          <w:i/>
+                          <w:sz w:val="24"/>
+                          <w:szCs w:val="24"/>
+                          <w:lang w:val="en-US"/>
+                        </w:rPr>
+                      </m:ctrlPr>
+                    </m:sSubPr>
+                    <m:e>
+                      <m:r>
+                        <w:rPr>
+                          <w:rFonts w:ascii="Latin Modern Math" w:eastAsiaTheme="minorEastAsia" w:hAnsi="Latin Modern Math"/>
+                          <w:sz w:val="24"/>
+                          <w:szCs w:val="24"/>
+                          <w:lang w:val="en-US"/>
+                        </w:rPr>
+                        <m:t>y</m:t>
+                      </m:r>
+                    </m:e>
+                    <m:sub>
+                      <m:r>
+                        <w:rPr>
+                          <w:rFonts w:ascii="Latin Modern Math" w:eastAsiaTheme="minorEastAsia" w:hAnsi="Latin Modern Math"/>
+                          <w:sz w:val="24"/>
+                          <w:szCs w:val="24"/>
+                          <w:lang w:val="en-US"/>
+                        </w:rPr>
+                        <m:t>i</m:t>
+                      </m:r>
+                    </m:sub>
+                  </m:sSub>
+                  <m:d>
+                    <m:dPr>
+                      <m:begChr m:val="⟨"/>
+                      <m:endChr m:val="⟩"/>
+                      <m:ctrlPr>
+                        <w:rPr>
+                          <w:rFonts w:ascii="Latin Modern Math" w:eastAsiaTheme="minorEastAsia" w:hAnsi="Latin Modern Math"/>
+                          <w:i/>
+                          <w:sz w:val="24"/>
+                          <w:szCs w:val="24"/>
+                          <w:lang w:val="en-US"/>
+                        </w:rPr>
+                      </m:ctrlPr>
+                    </m:dPr>
+                    <m:e>
+                      <m:r>
+                        <w:rPr>
+                          <w:rFonts w:ascii="Latin Modern Math" w:eastAsiaTheme="minorEastAsia" w:hAnsi="Latin Modern Math"/>
+                          <w:sz w:val="24"/>
+                          <w:szCs w:val="24"/>
+                          <w:lang w:val="en-US"/>
+                        </w:rPr>
+                        <m:t>w,</m:t>
+                      </m:r>
+                      <m:sSub>
+                        <m:sSubPr>
+                          <m:ctrlPr>
+                            <w:rPr>
+                              <w:rFonts w:ascii="Latin Modern Math" w:eastAsiaTheme="minorEastAsia" w:hAnsi="Latin Modern Math"/>
+                              <w:i/>
+                              <w:sz w:val="24"/>
+                              <w:szCs w:val="24"/>
+                              <w:lang w:val="en-US"/>
+                            </w:rPr>
+                          </m:ctrlPr>
+                        </m:sSubPr>
+                        <m:e>
+                          <m:r>
+                            <w:rPr>
+                              <w:rFonts w:ascii="Latin Modern Math" w:eastAsiaTheme="minorEastAsia" w:hAnsi="Latin Modern Math"/>
+                              <w:sz w:val="24"/>
+                              <w:szCs w:val="24"/>
+                              <w:lang w:val="en-US"/>
+                            </w:rPr>
+                            <m:t>x</m:t>
+                          </m:r>
+                        </m:e>
+                        <m:sub>
+                          <m:r>
+                            <w:rPr>
+                              <w:rFonts w:ascii="Latin Modern Math" w:eastAsiaTheme="minorEastAsia" w:hAnsi="Latin Modern Math"/>
+                              <w:sz w:val="24"/>
+                              <w:szCs w:val="24"/>
+                              <w:lang w:val="en-US"/>
+                            </w:rPr>
+                            <m:t>i</m:t>
+                          </m:r>
+                        </m:sub>
+                      </m:sSub>
+                    </m:e>
+                  </m:d>
+                  <m:r>
+                    <w:rPr>
+                      <w:rFonts w:ascii="Latin Modern Math" w:eastAsiaTheme="minorEastAsia" w:hAnsi="Latin Modern Math"/>
+                      <w:sz w:val="24"/>
+                      <w:szCs w:val="24"/>
+                      <w:lang w:val="en-US"/>
+                    </w:rPr>
+                    <m:t>≥1-</m:t>
+                  </m:r>
+                  <m:sSub>
+                    <m:sSubPr>
+                      <m:ctrlPr>
+                        <w:rPr>
+                          <w:rFonts w:ascii="Latin Modern Math" w:eastAsiaTheme="minorEastAsia" w:hAnsi="Latin Modern Math"/>
+                          <w:i/>
+                          <w:sz w:val="24"/>
+                          <w:szCs w:val="24"/>
+                          <w:lang w:val="en-US"/>
+                        </w:rPr>
+                      </m:ctrlPr>
+                    </m:sSubPr>
+                    <m:e>
+                      <m:r>
+                        <w:rPr>
+                          <w:rFonts w:ascii="Latin Modern Math" w:eastAsiaTheme="minorEastAsia" w:hAnsi="Latin Modern Math"/>
+                          <w:sz w:val="24"/>
+                          <w:szCs w:val="24"/>
+                          <w:lang w:val="en-US"/>
+                        </w:rPr>
+                        <m:t>ξ</m:t>
+                      </m:r>
+                    </m:e>
+                    <m:sub>
+                      <m:r>
+                        <w:rPr>
+                          <w:rFonts w:ascii="Latin Modern Math" w:eastAsiaTheme="minorEastAsia" w:hAnsi="Latin Modern Math"/>
+                          <w:sz w:val="24"/>
+                          <w:szCs w:val="24"/>
+                          <w:lang w:val="en-US"/>
+                        </w:rPr>
+                        <m:t>i</m:t>
+                      </m:r>
+                    </m:sub>
+                  </m:sSub>
+                </m:e>
+              </m:eqArr>
+            </m:lim>
+          </m:limLow>
+          <m:f>
+            <m:fPr>
+              <m:ctrlPr>
+                <w:rPr>
+                  <w:rFonts w:ascii="Latin Modern Math" w:eastAsiaTheme="minorEastAsia" w:hAnsi="Latin Modern Math"/>
+                  <w:i/>
+                  <w:iCs/>
+                  <w:sz w:val="24"/>
+                  <w:szCs w:val="24"/>
+                  <w:lang w:val="en-US"/>
+                </w:rPr>
+              </m:ctrlPr>
+            </m:fPr>
+            <m:num>
+              <m:r>
+                <w:rPr>
+                  <w:rFonts w:ascii="Latin Modern Math" w:eastAsiaTheme="minorEastAsia" w:hAnsi="Latin Modern Math"/>
+                  <w:sz w:val="24"/>
+                  <w:szCs w:val="24"/>
+                  <w:lang w:val="en-US"/>
+                </w:rPr>
+                <m:t>λ</m:t>
+              </m:r>
+            </m:num>
+            <m:den>
+              <m:r>
+                <w:rPr>
+                  <w:rFonts w:ascii="Latin Modern Math" w:eastAsiaTheme="minorEastAsia" w:hAnsi="Latin Modern Math"/>
+                  <w:sz w:val="24"/>
+                  <w:szCs w:val="24"/>
+                  <w:lang w:val="en-US"/>
+                </w:rPr>
+                <m:t>2</m:t>
+              </m:r>
+            </m:den>
+          </m:f>
+          <m:sSup>
+            <m:sSupPr>
+              <m:ctrlPr>
+                <w:rPr>
+                  <w:rFonts w:ascii="Latin Modern Math" w:eastAsiaTheme="minorEastAsia" w:hAnsi="Latin Modern Math"/>
+                  <w:i/>
+                  <w:iCs/>
+                  <w:sz w:val="24"/>
+                  <w:szCs w:val="24"/>
+                  <w:lang w:val="en-US"/>
+                </w:rPr>
+              </m:ctrlPr>
+            </m:sSupPr>
+            <m:e>
+              <m:d>
+                <m:dPr>
+                  <m:begChr m:val="|"/>
+                  <m:endChr m:val="|"/>
+                  <m:ctrlPr>
+                    <w:rPr>
+                      <w:rFonts w:ascii="Latin Modern Math" w:eastAsiaTheme="minorEastAsia" w:hAnsi="Latin Modern Math"/>
+                      <w:i/>
+                      <w:iCs/>
+                      <w:sz w:val="24"/>
+                      <w:szCs w:val="24"/>
+                      <w:lang w:val="en-US"/>
+                    </w:rPr>
+                  </m:ctrlPr>
+                </m:dPr>
+                <m:e>
+                  <m:d>
+                    <m:dPr>
+                      <m:begChr m:val="|"/>
+                      <m:endChr m:val="|"/>
+                      <m:ctrlPr>
+                        <w:rPr>
+                          <w:rFonts w:ascii="Latin Modern Math" w:eastAsiaTheme="minorEastAsia" w:hAnsi="Latin Modern Math"/>
+                          <w:i/>
+                          <w:iCs/>
+                          <w:sz w:val="24"/>
+                          <w:szCs w:val="24"/>
+                          <w:lang w:val="en-US"/>
+                        </w:rPr>
+                      </m:ctrlPr>
+                    </m:dPr>
+                    <m:e>
+                      <m:r>
+                        <w:rPr>
+                          <w:rFonts w:ascii="Latin Modern Math" w:eastAsiaTheme="minorEastAsia" w:hAnsi="Latin Modern Math"/>
+                          <w:sz w:val="24"/>
+                          <w:szCs w:val="24"/>
+                          <w:lang w:val="en-US"/>
+                        </w:rPr>
+                        <m:t>w</m:t>
+                      </m:r>
+                    </m:e>
+                  </m:d>
+                </m:e>
+              </m:d>
+            </m:e>
+            <m:sup>
+              <m:r>
+                <w:rPr>
+                  <w:rFonts w:ascii="Latin Modern Math" w:eastAsiaTheme="minorEastAsia" w:hAnsi="Latin Modern Math"/>
+                  <w:sz w:val="24"/>
+                  <w:szCs w:val="24"/>
+                  <w:lang w:val="en-US"/>
+                </w:rPr>
+                <m:t>2</m:t>
+              </m:r>
+            </m:sup>
+          </m:sSup>
+          <m:r>
+            <w:rPr>
+              <w:rFonts w:ascii="Latin Modern Math" w:eastAsiaTheme="minorEastAsia" w:hAnsi="Latin Modern Math"/>
+              <w:sz w:val="24"/>
+              <w:szCs w:val="24"/>
+              <w:lang w:val="en-US"/>
+            </w:rPr>
+            <m:t>+</m:t>
+          </m:r>
+          <m:f>
+            <m:fPr>
+              <m:ctrlPr>
+                <w:rPr>
+                  <w:rFonts w:ascii="Latin Modern Math" w:eastAsiaTheme="minorEastAsia" w:hAnsi="Latin Modern Math"/>
+                  <w:i/>
+                  <w:iCs/>
+                  <w:sz w:val="24"/>
+                  <w:szCs w:val="24"/>
+                  <w:lang w:val="en-US"/>
+                </w:rPr>
+              </m:ctrlPr>
+            </m:fPr>
+            <m:num>
+              <m:r>
+                <w:rPr>
+                  <w:rFonts w:ascii="Latin Modern Math" w:eastAsiaTheme="minorEastAsia" w:hAnsi="Latin Modern Math"/>
+                  <w:sz w:val="24"/>
+                  <w:szCs w:val="24"/>
+                  <w:lang w:val="en-US"/>
+                </w:rPr>
+                <m:t>1</m:t>
+              </m:r>
+            </m:num>
+            <m:den>
+              <m:r>
+                <w:rPr>
+                  <w:rFonts w:ascii="Latin Modern Math" w:eastAsiaTheme="minorEastAsia" w:hAnsi="Latin Modern Math"/>
+                  <w:sz w:val="24"/>
+                  <w:szCs w:val="24"/>
+                  <w:lang w:val="en-US"/>
+                </w:rPr>
+                <m:t>m</m:t>
+              </m:r>
+            </m:den>
+          </m:f>
+          <m:nary>
+            <m:naryPr>
+              <m:chr m:val="∑"/>
+              <m:ctrlPr>
+                <w:rPr>
+                  <w:rFonts w:ascii="Latin Modern Math" w:eastAsiaTheme="minorEastAsia" w:hAnsi="Latin Modern Math"/>
+                  <w:i/>
+                  <w:iCs/>
+                  <w:sz w:val="24"/>
+                  <w:szCs w:val="24"/>
+                  <w:lang w:val="en-US"/>
+                </w:rPr>
+              </m:ctrlPr>
+            </m:naryPr>
+            <m:sub>
+              <m:r>
+                <w:rPr>
+                  <w:rFonts w:ascii="Latin Modern Math" w:eastAsiaTheme="minorEastAsia" w:hAnsi="Latin Modern Math"/>
+                  <w:sz w:val="24"/>
+                  <w:szCs w:val="24"/>
+                  <w:lang w:val="en-US"/>
+                </w:rPr>
+                <m:t>i=1</m:t>
+              </m:r>
+            </m:sub>
+            <m:sup>
+              <m:r>
+                <w:rPr>
+                  <w:rFonts w:ascii="Latin Modern Math" w:eastAsiaTheme="minorEastAsia" w:hAnsi="Latin Modern Math"/>
+                  <w:sz w:val="24"/>
+                  <w:szCs w:val="24"/>
+                  <w:lang w:val="en-US"/>
+                </w:rPr>
+                <m:t>m</m:t>
+              </m:r>
+            </m:sup>
+            <m:e>
+              <m:func>
+                <m:funcPr>
+                  <m:ctrlPr>
+                    <w:rPr>
+                      <w:rFonts w:ascii="Latin Modern Math" w:eastAsiaTheme="minorEastAsia" w:hAnsi="Latin Modern Math"/>
+                      <w:i/>
+                      <w:iCs/>
+                      <w:sz w:val="24"/>
+                      <w:szCs w:val="24"/>
+                      <w:lang w:val="en-US"/>
+                    </w:rPr>
+                  </m:ctrlPr>
+                </m:funcPr>
+                <m:fName>
+                  <m:limLow>
+                    <m:limLowPr>
+                      <m:ctrlPr>
+                        <w:rPr>
+                          <w:rFonts w:ascii="Latin Modern Math" w:eastAsiaTheme="minorEastAsia" w:hAnsi="Latin Modern Math"/>
+                          <w:i/>
+                          <w:iCs/>
+                          <w:sz w:val="24"/>
+                          <w:szCs w:val="24"/>
+                          <w:lang w:val="en-US"/>
+                        </w:rPr>
+                      </m:ctrlPr>
+                    </m:limLowPr>
+                    <m:e>
+                      <m:r>
+                        <m:rPr>
+                          <m:sty m:val="p"/>
+                        </m:rPr>
+                        <w:rPr>
+                          <w:rFonts w:ascii="Latin Modern Math" w:eastAsiaTheme="minorEastAsia" w:hAnsi="Latin Modern Math"/>
+                          <w:sz w:val="24"/>
+                          <w:szCs w:val="24"/>
+                          <w:lang w:val="en-US"/>
+                        </w:rPr>
+                        <m:t>min</m:t>
+                      </m:r>
+                      <m:ctrlPr>
+                        <w:rPr>
+                          <w:rFonts w:ascii="Latin Modern Math" w:eastAsiaTheme="minorEastAsia" w:hAnsi="Latin Modern Math"/>
+                          <w:iCs/>
+                          <w:sz w:val="24"/>
+                          <w:szCs w:val="24"/>
+                          <w:lang w:val="en-US"/>
+                        </w:rPr>
+                      </m:ctrlPr>
+                    </m:e>
+                    <m:lim>
+                      <m:sSub>
+                        <m:sSubPr>
+                          <m:ctrlPr>
+                            <w:rPr>
+                              <w:rFonts w:ascii="Latin Modern Math" w:eastAsiaTheme="minorEastAsia" w:hAnsi="Latin Modern Math"/>
+                              <w:i/>
+                              <w:iCs/>
+                              <w:sz w:val="24"/>
+                              <w:szCs w:val="24"/>
+                              <w:lang w:val="en-US"/>
+                            </w:rPr>
+                          </m:ctrlPr>
+                        </m:sSubPr>
+                        <m:e>
+                          <m:r>
+                            <w:rPr>
+                              <w:rFonts w:ascii="Latin Modern Math" w:eastAsiaTheme="minorEastAsia" w:hAnsi="Latin Modern Math"/>
+                              <w:sz w:val="24"/>
+                              <w:szCs w:val="24"/>
+                              <w:lang w:val="en-US"/>
+                            </w:rPr>
+                            <m:t>ξ</m:t>
+                          </m:r>
+                        </m:e>
+                        <m:sub>
+                          <m:r>
+                            <w:rPr>
+                              <w:rFonts w:ascii="Latin Modern Math" w:eastAsiaTheme="minorEastAsia" w:hAnsi="Latin Modern Math"/>
+                              <w:sz w:val="24"/>
+                              <w:szCs w:val="24"/>
+                              <w:lang w:val="en-US"/>
+                            </w:rPr>
+                            <m:t>i</m:t>
+                          </m:r>
+                        </m:sub>
+                      </m:sSub>
+                      <m:r>
+                        <w:rPr>
+                          <w:rFonts w:ascii="Latin Modern Math" w:eastAsiaTheme="minorEastAsia" w:hAnsi="Latin Modern Math"/>
+                          <w:sz w:val="24"/>
+                          <w:szCs w:val="24"/>
+                          <w:lang w:val="en-US"/>
+                        </w:rPr>
+                        <m:t>≥0</m:t>
+                      </m:r>
+                      <m:ctrlPr>
+                        <w:rPr>
+                          <w:rFonts w:ascii="Latin Modern Math" w:eastAsiaTheme="minorEastAsia" w:hAnsi="Latin Modern Math"/>
+                          <w:iCs/>
+                          <w:sz w:val="24"/>
+                          <w:szCs w:val="24"/>
+                          <w:lang w:val="en-US"/>
+                        </w:rPr>
+                      </m:ctrlPr>
+                    </m:lim>
+                  </m:limLow>
+                </m:fName>
+                <m:e>
+                  <m:sSub>
+                    <m:sSubPr>
+                      <m:ctrlPr>
+                        <w:rPr>
+                          <w:rFonts w:ascii="Latin Modern Math" w:eastAsiaTheme="minorEastAsia" w:hAnsi="Latin Modern Math"/>
+                          <w:i/>
+                          <w:iCs/>
+                          <w:sz w:val="24"/>
+                          <w:szCs w:val="24"/>
+                          <w:lang w:val="en-US"/>
+                        </w:rPr>
+                      </m:ctrlPr>
+                    </m:sSubPr>
+                    <m:e>
+                      <m:r>
+                        <w:rPr>
+                          <w:rFonts w:ascii="Latin Modern Math" w:eastAsiaTheme="minorEastAsia" w:hAnsi="Latin Modern Math"/>
+                          <w:sz w:val="24"/>
+                          <w:szCs w:val="24"/>
+                          <w:lang w:val="en-US"/>
+                        </w:rPr>
+                        <m:t>ξ</m:t>
+                      </m:r>
+                    </m:e>
+                    <m:sub>
+                      <m:r>
+                        <w:rPr>
+                          <w:rFonts w:ascii="Latin Modern Math" w:eastAsiaTheme="minorEastAsia" w:hAnsi="Latin Modern Math"/>
+                          <w:sz w:val="24"/>
+                          <w:szCs w:val="24"/>
+                          <w:lang w:val="en-US"/>
+                        </w:rPr>
+                        <m:t>i</m:t>
+                      </m:r>
+                    </m:sub>
+                  </m:sSub>
+                </m:e>
+              </m:func>
+            </m:e>
+          </m:nary>
+          <m:r>
+            <w:rPr>
+              <w:rFonts w:ascii="Latin Modern Math" w:eastAsiaTheme="minorEastAsia" w:hAnsi="Latin Modern Math"/>
+              <w:sz w:val="24"/>
+              <w:szCs w:val="24"/>
+              <w:lang w:val="en-US"/>
+            </w:rPr>
+            <m:t>=</m:t>
+          </m:r>
+        </m:oMath>
+      </m:oMathPara>
+    </w:p>
+    <w:p>
+      <w:pPr>
+        <w:pStyle w:val="ListParagraph"/>
+        <w:rPr>
+          <w:rFonts w:ascii="Palatino Linotype" w:eastAsiaTheme="minorEastAsia" w:hAnsi="Palatino Linotype"/>
+          <w:iCs/>
+          <w:sz w:val="24"/>
+          <w:szCs w:val="24"/>
+          <w:lang w:val="en-US"/>
+        </w:rPr>
+      </w:pPr>
+      <w:r>
+        <w:rPr>
+          <w:rFonts w:ascii="Palatino Linotype" w:eastAsiaTheme="minorEastAsia" w:hAnsi="Palatino Linotype"/>
+          <w:iCs/>
+          <w:sz w:val="24"/>
+          <w:szCs w:val="24"/>
+          <w:lang w:val="en-US"/>
+        </w:rPr>
+        <w:t xml:space="preserve">Explicitly writing the condition for </w:t>
+      </w:r>
+      <m:oMath>
+        <m:sSub>
+          <m:sSubPr>
+            <m:ctrlPr>
+              <w:rPr>
+                <w:rFonts w:ascii="Latin Modern Math" w:eastAsiaTheme="minorEastAsia" w:hAnsi="Latin Modern Math"/>
+                <w:i/>
+                <w:iCs/>
+                <w:sz w:val="24"/>
+                <w:szCs w:val="24"/>
+                <w:lang w:val="en-US"/>
+              </w:rPr>
+            </m:ctrlPr>
+          </m:sSubPr>
+          <m:e>
+            <m:r>
+              <w:rPr>
+                <w:rFonts w:ascii="Latin Modern Math" w:eastAsiaTheme="minorEastAsia" w:hAnsi="Latin Modern Math"/>
+                <w:sz w:val="24"/>
+                <w:szCs w:val="24"/>
+                <w:lang w:val="en-US"/>
+              </w:rPr>
+              <m:t>ξ</m:t>
+            </m:r>
+          </m:e>
+          <m:sub>
+            <m:r>
+              <w:rPr>
+                <w:rFonts w:ascii="Latin Modern Math" w:eastAsiaTheme="minorEastAsia" w:hAnsi="Latin Modern Math"/>
+                <w:sz w:val="24"/>
+                <w:szCs w:val="24"/>
+                <w:lang w:val="en-US"/>
+              </w:rPr>
+              <m:t>i</m:t>
+            </m:r>
+          </m:sub>
+        </m:sSub>
+        <m:r>
+          <w:rPr>
+            <w:rFonts w:ascii="Latin Modern Math" w:eastAsiaTheme="minorEastAsia" w:hAnsi="Latin Modern Math"/>
+            <w:sz w:val="24"/>
+            <w:szCs w:val="24"/>
+            <w:lang w:val="en-US"/>
+          </w:rPr>
+          <m:t>≥0</m:t>
+        </m:r>
+      </m:oMath>
+    </w:p>
+    <w:p>
+      <w:pPr>
+        <w:pStyle w:val="ListParagraph"/>
+        <w:rPr>
+          <w:rFonts w:ascii="Palatino Linotype" w:eastAsiaTheme="minorEastAsia" w:hAnsi="Palatino Linotype"/>
+          <w:iCs/>
+          <w:sz w:val="24"/>
+          <w:szCs w:val="24"/>
+          <w:lang w:val="en-US"/>
+        </w:rPr>
+      </w:pPr>
+      <m:oMathPara>
+        <m:oMath>
+          <m:r>
+            <w:rPr>
+              <w:rFonts w:ascii="Latin Modern Math" w:eastAsiaTheme="minorEastAsia" w:hAnsi="Latin Modern Math"/>
+              <w:sz w:val="24"/>
+              <w:szCs w:val="24"/>
+              <w:lang w:val="en-US"/>
+            </w:rPr>
+            <m:t>=</m:t>
+          </m:r>
+          <m:limLow>
+            <m:limLowPr>
+              <m:ctrlPr>
+                <w:rPr>
+                  <w:rFonts w:ascii="Latin Modern Math" w:eastAsiaTheme="minorEastAsia" w:hAnsi="Latin Modern Math"/>
+                  <w:iCs/>
+                  <w:sz w:val="24"/>
+                  <w:szCs w:val="24"/>
+                  <w:lang w:val="en-US"/>
+                </w:rPr>
+              </m:ctrlPr>
+            </m:limLowPr>
+            <m:e>
+              <m:r>
+                <m:rPr>
+                  <m:sty m:val="p"/>
+                </m:rPr>
+                <w:rPr>
+                  <w:rFonts w:ascii="Latin Modern Math" w:eastAsiaTheme="minorEastAsia" w:hAnsi="Latin Modern Math"/>
+                  <w:sz w:val="24"/>
+                  <w:szCs w:val="24"/>
+                  <w:lang w:val="en-US"/>
+                </w:rPr>
+                <m:t>argmin</m:t>
+              </m:r>
+            </m:e>
+            <m:lim>
+              <m:r>
+                <w:rPr>
+                  <w:rFonts w:ascii="Latin Modern Math" w:eastAsiaTheme="minorEastAsia" w:hAnsi="Latin Modern Math"/>
+                  <w:sz w:val="24"/>
+                  <w:szCs w:val="24"/>
+                  <w:lang w:val="en-US"/>
+                </w:rPr>
+                <m:t>w</m:t>
+              </m:r>
+            </m:lim>
+          </m:limLow>
+          <m:f>
+            <m:fPr>
+              <m:ctrlPr>
+                <w:rPr>
+                  <w:rFonts w:ascii="Latin Modern Math" w:eastAsiaTheme="minorEastAsia" w:hAnsi="Latin Modern Math"/>
+                  <w:i/>
+                  <w:iCs/>
+                  <w:sz w:val="24"/>
+                  <w:szCs w:val="24"/>
+                  <w:lang w:val="en-US"/>
+                </w:rPr>
+              </m:ctrlPr>
+            </m:fPr>
+            <m:num>
+              <m:r>
+                <w:rPr>
+                  <w:rFonts w:ascii="Latin Modern Math" w:eastAsiaTheme="minorEastAsia" w:hAnsi="Latin Modern Math"/>
+                  <w:sz w:val="24"/>
+                  <w:szCs w:val="24"/>
+                  <w:lang w:val="en-US"/>
+                </w:rPr>
+                <m:t>λ</m:t>
+              </m:r>
+            </m:num>
+            <m:den>
+              <m:r>
+                <w:rPr>
+                  <w:rFonts w:ascii="Latin Modern Math" w:eastAsiaTheme="minorEastAsia" w:hAnsi="Latin Modern Math"/>
+                  <w:sz w:val="24"/>
+                  <w:szCs w:val="24"/>
+                  <w:lang w:val="en-US"/>
+                </w:rPr>
+                <m:t>2</m:t>
+              </m:r>
+            </m:den>
+          </m:f>
+          <m:sSup>
+            <m:sSupPr>
+              <m:ctrlPr>
+                <w:rPr>
+                  <w:rFonts w:ascii="Latin Modern Math" w:eastAsiaTheme="minorEastAsia" w:hAnsi="Latin Modern Math"/>
+                  <w:i/>
+                  <w:iCs/>
+                  <w:sz w:val="24"/>
+                  <w:szCs w:val="24"/>
+                  <w:lang w:val="en-US"/>
+                </w:rPr>
+              </m:ctrlPr>
+            </m:sSupPr>
+            <m:e>
+              <m:d>
+                <m:dPr>
+                  <m:begChr m:val="|"/>
+                  <m:endChr m:val="|"/>
+                  <m:ctrlPr>
+                    <w:rPr>
+                      <w:rFonts w:ascii="Latin Modern Math" w:eastAsiaTheme="minorEastAsia" w:hAnsi="Latin Modern Math"/>
+                      <w:i/>
+                      <w:iCs/>
+                      <w:sz w:val="24"/>
+                      <w:szCs w:val="24"/>
+                      <w:lang w:val="en-US"/>
+                    </w:rPr>
+                  </m:ctrlPr>
+                </m:dPr>
+                <m:e>
+                  <m:d>
+                    <m:dPr>
+                      <m:begChr m:val="|"/>
+                      <m:endChr m:val="|"/>
+                      <m:ctrlPr>
+                        <w:rPr>
+                          <w:rFonts w:ascii="Latin Modern Math" w:eastAsiaTheme="minorEastAsia" w:hAnsi="Latin Modern Math"/>
+                          <w:i/>
+                          <w:iCs/>
+                          <w:sz w:val="24"/>
+                          <w:szCs w:val="24"/>
+                          <w:lang w:val="en-US"/>
+                        </w:rPr>
+                      </m:ctrlPr>
+                    </m:dPr>
+                    <m:e>
+                      <m:r>
+                        <w:rPr>
+                          <w:rFonts w:ascii="Latin Modern Math" w:eastAsiaTheme="minorEastAsia" w:hAnsi="Latin Modern Math"/>
+                          <w:sz w:val="24"/>
+                          <w:szCs w:val="24"/>
+                          <w:lang w:val="en-US"/>
+                        </w:rPr>
+                        <m:t>w</m:t>
+                      </m:r>
+                    </m:e>
+                  </m:d>
+                </m:e>
+              </m:d>
+            </m:e>
+            <m:sup>
+              <m:r>
+                <w:rPr>
+                  <w:rFonts w:ascii="Latin Modern Math" w:eastAsiaTheme="minorEastAsia" w:hAnsi="Latin Modern Math"/>
+                  <w:sz w:val="24"/>
+                  <w:szCs w:val="24"/>
+                  <w:lang w:val="en-US"/>
+                </w:rPr>
+                <m:t>2</m:t>
+              </m:r>
+            </m:sup>
+          </m:sSup>
+          <m:r>
+            <w:rPr>
+              <w:rFonts w:ascii="Latin Modern Math" w:eastAsiaTheme="minorEastAsia" w:hAnsi="Latin Modern Math"/>
+              <w:sz w:val="24"/>
+              <w:szCs w:val="24"/>
+              <w:lang w:val="en-US"/>
+            </w:rPr>
+            <m:t>+</m:t>
+          </m:r>
+          <m:f>
+            <m:fPr>
+              <m:ctrlPr>
+                <w:rPr>
+                  <w:rFonts w:ascii="Latin Modern Math" w:eastAsiaTheme="minorEastAsia" w:hAnsi="Latin Modern Math"/>
+                  <w:i/>
+                  <w:iCs/>
+                  <w:sz w:val="24"/>
+                  <w:szCs w:val="24"/>
+                  <w:lang w:val="en-US"/>
+                </w:rPr>
+              </m:ctrlPr>
+            </m:fPr>
+            <m:num>
+              <m:r>
+                <w:rPr>
+                  <w:rFonts w:ascii="Latin Modern Math" w:eastAsiaTheme="minorEastAsia" w:hAnsi="Latin Modern Math"/>
+                  <w:sz w:val="24"/>
+                  <w:szCs w:val="24"/>
+                  <w:lang w:val="en-US"/>
+                </w:rPr>
+                <m:t>1</m:t>
+              </m:r>
+            </m:num>
+            <m:den>
+              <m:r>
+                <w:rPr>
+                  <w:rFonts w:ascii="Latin Modern Math" w:eastAsiaTheme="minorEastAsia" w:hAnsi="Latin Modern Math"/>
+                  <w:sz w:val="24"/>
+                  <w:szCs w:val="24"/>
+                  <w:lang w:val="en-US"/>
+                </w:rPr>
+                <m:t>m</m:t>
+              </m:r>
+            </m:den>
+          </m:f>
+          <m:r>
+            <w:rPr>
+              <w:rFonts w:ascii="Latin Modern Math" w:eastAsiaTheme="minorEastAsia" w:hAnsi="Latin Modern Math"/>
+              <w:sz w:val="24"/>
+              <w:szCs w:val="24"/>
+              <w:lang w:val="en-US"/>
+            </w:rPr>
+            <m:t>⋅</m:t>
+          </m:r>
+          <m:d>
+            <m:dPr>
+              <m:begChr m:val="{"/>
+              <m:endChr m:val="}"/>
+              <m:ctrlPr>
+                <w:rPr>
+                  <w:rFonts w:ascii="Latin Modern Math" w:eastAsia="MS Gothic" w:hAnsi="Latin Modern Math" w:cs="MS Gothic"/>
+                  <w:i/>
+                  <w:iCs/>
+                  <w:sz w:val="24"/>
+                  <w:szCs w:val="24"/>
+                  <w:lang w:val="en-US"/>
+                </w:rPr>
+              </m:ctrlPr>
+            </m:dPr>
+            <m:e>
+              <m:eqArr>
+                <m:eqArrPr>
+                  <m:ctrlPr>
+                    <w:rPr>
+                      <w:rFonts w:ascii="Latin Modern Math" w:eastAsia="MS Gothic" w:hAnsi="Latin Modern Math" w:cs="MS Gothic"/>
+                      <w:i/>
+                      <w:iCs/>
+                      <w:sz w:val="24"/>
+                      <w:szCs w:val="24"/>
+                      <w:lang w:val="en-US"/>
+                    </w:rPr>
+                  </m:ctrlPr>
+                </m:eqArrPr>
+                <m:e>
+                  <m:nary>
+                    <m:naryPr>
+                      <m:chr m:val="∑"/>
+                      <m:ctrlPr>
+                        <w:rPr>
+                          <w:rFonts w:ascii="Latin Modern Math" w:eastAsiaTheme="minorEastAsia" w:hAnsi="Latin Modern Math"/>
+                          <w:i/>
+                          <w:iCs/>
+                          <w:sz w:val="24"/>
+                          <w:szCs w:val="24"/>
+                          <w:lang w:val="en-US"/>
+                        </w:rPr>
+                      </m:ctrlPr>
+                    </m:naryPr>
+                    <m:sub>
+                      <m:r>
+                        <w:rPr>
+                          <w:rFonts w:ascii="Latin Modern Math" w:eastAsiaTheme="minorEastAsia" w:hAnsi="Latin Modern Math"/>
+                          <w:sz w:val="24"/>
+                          <w:szCs w:val="24"/>
+                          <w:lang w:val="en-US"/>
+                        </w:rPr>
+                        <m:t>i=1</m:t>
+                      </m:r>
+                    </m:sub>
+                    <m:sup>
+                      <m:r>
+                        <w:rPr>
+                          <w:rFonts w:ascii="Latin Modern Math" w:eastAsiaTheme="minorEastAsia" w:hAnsi="Latin Modern Math"/>
+                          <w:sz w:val="24"/>
+                          <w:szCs w:val="24"/>
+                          <w:lang w:val="en-US"/>
+                        </w:rPr>
+                        <m:t>m</m:t>
+                      </m:r>
+                    </m:sup>
+                    <m:e>
+                      <m:d>
+                        <m:dPr>
+                          <m:begChr m:val="["/>
+                          <m:endChr m:val="]"/>
+                          <m:ctrlPr>
+                            <w:rPr>
+                              <w:rFonts w:ascii="Latin Modern Math" w:eastAsiaTheme="minorEastAsia" w:hAnsi="Latin Modern Math"/>
+                              <w:i/>
+                              <w:iCs/>
+                              <w:sz w:val="24"/>
+                              <w:szCs w:val="24"/>
+                              <w:lang w:val="en-US"/>
+                            </w:rPr>
+                          </m:ctrlPr>
+                        </m:dPr>
+                        <m:e>
+                          <m:r>
+                            <w:rPr>
+                              <w:rFonts w:ascii="Latin Modern Math" w:eastAsiaTheme="minorEastAsia" w:hAnsi="Latin Modern Math"/>
+                              <w:sz w:val="24"/>
+                              <w:szCs w:val="24"/>
+                              <w:lang w:val="en-US"/>
+                            </w:rPr>
+                            <m:t>1-</m:t>
+                          </m:r>
+                          <m:sSub>
+                            <m:sSubPr>
+                              <m:ctrlPr>
+                                <w:rPr>
+                                  <w:rFonts w:ascii="Latin Modern Math" w:eastAsiaTheme="minorEastAsia" w:hAnsi="Latin Modern Math"/>
+                                  <w:i/>
+                                  <w:iCs/>
+                                  <w:sz w:val="24"/>
+                                  <w:szCs w:val="24"/>
+                                  <w:lang w:val="en-US"/>
+                                </w:rPr>
+                              </m:ctrlPr>
+                            </m:sSubPr>
+                            <m:e>
+                              <m:r>
+                                <w:rPr>
+                                  <w:rFonts w:ascii="Latin Modern Math" w:eastAsiaTheme="minorEastAsia" w:hAnsi="Latin Modern Math"/>
+                                  <w:sz w:val="24"/>
+                                  <w:szCs w:val="24"/>
+                                  <w:lang w:val="en-US"/>
+                                </w:rPr>
+                                <m:t>y</m:t>
+                              </m:r>
+                            </m:e>
+                            <m:sub>
+                              <m:r>
+                                <w:rPr>
+                                  <w:rFonts w:ascii="Latin Modern Math" w:eastAsiaTheme="minorEastAsia" w:hAnsi="Latin Modern Math"/>
+                                  <w:sz w:val="24"/>
+                                  <w:szCs w:val="24"/>
+                                  <w:lang w:val="en-US"/>
+                                </w:rPr>
+                                <m:t>i</m:t>
+                              </m:r>
+                            </m:sub>
+                          </m:sSub>
+                          <m:d>
+                            <m:dPr>
+                              <m:begChr m:val="⟨"/>
+                              <m:endChr m:val="⟩"/>
+                              <m:ctrlPr>
+                                <w:rPr>
+                                  <w:rFonts w:ascii="Latin Modern Math" w:eastAsiaTheme="minorEastAsia" w:hAnsi="Latin Modern Math"/>
+                                  <w:i/>
+                                  <w:iCs/>
+                                  <w:sz w:val="24"/>
+                                  <w:szCs w:val="24"/>
+                                  <w:lang w:val="en-US"/>
+                                </w:rPr>
+                              </m:ctrlPr>
+                            </m:dPr>
+                            <m:e>
+                              <m:r>
+                                <w:rPr>
+                                  <w:rFonts w:ascii="Latin Modern Math" w:eastAsiaTheme="minorEastAsia" w:hAnsi="Latin Modern Math"/>
+                                  <w:sz w:val="24"/>
+                                  <w:szCs w:val="24"/>
+                                  <w:lang w:val="en-US"/>
+                                </w:rPr>
+                                <m:t>w,</m:t>
+                              </m:r>
+                              <m:sSub>
+                                <m:sSubPr>
+                                  <m:ctrlPr>
+                                    <w:rPr>
+                                      <w:rFonts w:ascii="Latin Modern Math" w:eastAsiaTheme="minorEastAsia" w:hAnsi="Latin Modern Math"/>
+                                      <w:i/>
+                                      <w:iCs/>
+                                      <w:sz w:val="24"/>
+                                      <w:szCs w:val="24"/>
+                                      <w:lang w:val="en-US"/>
+                                    </w:rPr>
+                                  </m:ctrlPr>
+                                </m:sSubPr>
+                                <m:e>
+                                  <m:r>
+                                    <w:rPr>
+                                      <w:rFonts w:ascii="Latin Modern Math" w:eastAsiaTheme="minorEastAsia" w:hAnsi="Latin Modern Math"/>
+                                      <w:sz w:val="24"/>
+                                      <w:szCs w:val="24"/>
+                                      <w:lang w:val="en-US"/>
+                                    </w:rPr>
+                                    <m:t>x</m:t>
+                                  </m:r>
+                                </m:e>
+                                <m:sub>
+                                  <m:r>
+                                    <w:rPr>
+                                      <w:rFonts w:ascii="Latin Modern Math" w:eastAsiaTheme="minorEastAsia" w:hAnsi="Latin Modern Math"/>
+                                      <w:sz w:val="24"/>
+                                      <w:szCs w:val="24"/>
+                                      <w:lang w:val="en-US"/>
+                                    </w:rPr>
+                                    <m:t>i</m:t>
+                                  </m:r>
+                                </m:sub>
+                              </m:sSub>
+                            </m:e>
+                          </m:d>
+                        </m:e>
+                      </m:d>
+                    </m:e>
+                  </m:nary>
+                  <m:r>
+                    <w:rPr>
+                      <w:rFonts w:ascii="Latin Modern Math" w:eastAsiaTheme="minorEastAsia" w:hAnsi="Latin Modern Math"/>
+                      <w:sz w:val="24"/>
+                      <w:szCs w:val="24"/>
+                      <w:lang w:val="en-US"/>
+                    </w:rPr>
+                    <m:t>,  1-</m:t>
+                  </m:r>
+                  <m:sSub>
+                    <m:sSubPr>
+                      <m:ctrlPr>
+                        <w:rPr>
+                          <w:rFonts w:ascii="Latin Modern Math" w:eastAsiaTheme="minorEastAsia" w:hAnsi="Latin Modern Math"/>
+                          <w:i/>
+                          <w:iCs/>
+                          <w:sz w:val="24"/>
+                          <w:szCs w:val="24"/>
+                          <w:lang w:val="en-US"/>
+                        </w:rPr>
+                      </m:ctrlPr>
+                    </m:sSubPr>
+                    <m:e>
+                      <m:r>
+                        <w:rPr>
+                          <w:rFonts w:ascii="Latin Modern Math" w:eastAsiaTheme="minorEastAsia" w:hAnsi="Latin Modern Math"/>
+                          <w:sz w:val="24"/>
+                          <w:szCs w:val="24"/>
+                          <w:lang w:val="en-US"/>
+                        </w:rPr>
+                        <m:t>y</m:t>
+                      </m:r>
+                    </m:e>
+                    <m:sub>
+                      <m:r>
+                        <w:rPr>
+                          <w:rFonts w:ascii="Latin Modern Math" w:eastAsiaTheme="minorEastAsia" w:hAnsi="Latin Modern Math"/>
+                          <w:sz w:val="24"/>
+                          <w:szCs w:val="24"/>
+                          <w:lang w:val="en-US"/>
+                        </w:rPr>
+                        <m:t>i</m:t>
+                      </m:r>
+                    </m:sub>
+                  </m:sSub>
+                  <m:d>
+                    <m:dPr>
+                      <m:begChr m:val="⟨"/>
+                      <m:endChr m:val="⟩"/>
+                      <m:ctrlPr>
+                        <w:rPr>
+                          <w:rFonts w:ascii="Latin Modern Math" w:eastAsiaTheme="minorEastAsia" w:hAnsi="Latin Modern Math"/>
+                          <w:i/>
+                          <w:iCs/>
+                          <w:sz w:val="24"/>
+                          <w:szCs w:val="24"/>
+                          <w:lang w:val="en-US"/>
+                        </w:rPr>
+                      </m:ctrlPr>
+                    </m:dPr>
+                    <m:e>
+                      <m:r>
+                        <w:rPr>
+                          <w:rFonts w:ascii="Latin Modern Math" w:eastAsiaTheme="minorEastAsia" w:hAnsi="Latin Modern Math"/>
+                          <w:sz w:val="24"/>
+                          <w:szCs w:val="24"/>
+                          <w:lang w:val="en-US"/>
+                        </w:rPr>
+                        <m:t>w,</m:t>
+                      </m:r>
+                      <m:sSub>
+                        <m:sSubPr>
+                          <m:ctrlPr>
+                            <w:rPr>
+                              <w:rFonts w:ascii="Latin Modern Math" w:eastAsiaTheme="minorEastAsia" w:hAnsi="Latin Modern Math"/>
+                              <w:i/>
+                              <w:iCs/>
+                              <w:sz w:val="24"/>
+                              <w:szCs w:val="24"/>
+                              <w:lang w:val="en-US"/>
+                            </w:rPr>
+                          </m:ctrlPr>
+                        </m:sSubPr>
+                        <m:e>
+                          <m:r>
+                            <w:rPr>
+                              <w:rFonts w:ascii="Latin Modern Math" w:eastAsiaTheme="minorEastAsia" w:hAnsi="Latin Modern Math"/>
+                              <w:sz w:val="24"/>
+                              <w:szCs w:val="24"/>
+                              <w:lang w:val="en-US"/>
+                            </w:rPr>
+                            <m:t>x</m:t>
+                          </m:r>
+                        </m:e>
+                        <m:sub>
+                          <m:r>
+                            <w:rPr>
+                              <w:rFonts w:ascii="Latin Modern Math" w:eastAsiaTheme="minorEastAsia" w:hAnsi="Latin Modern Math"/>
+                              <w:sz w:val="24"/>
+                              <w:szCs w:val="24"/>
+                              <w:lang w:val="en-US"/>
+                            </w:rPr>
+                            <m:t>i</m:t>
+                          </m:r>
+                        </m:sub>
+                      </m:sSub>
+                    </m:e>
+                  </m:d>
+                  <m:r>
+                    <w:rPr>
+                      <w:rFonts w:ascii="Latin Modern Math" w:eastAsiaTheme="minorEastAsia" w:hAnsi="Latin Modern Math"/>
+                      <w:sz w:val="24"/>
+                      <w:szCs w:val="24"/>
+                      <w:lang w:val="en-US"/>
+                    </w:rPr>
+                    <m:t>≥0</m:t>
+                  </m:r>
+                </m:e>
+                <m:e>
+                  <m:r>
+                    <w:rPr>
+                      <w:rFonts w:ascii="Latin Modern Math" w:eastAsia="MS Gothic" w:hAnsi="Latin Modern Math" w:cs="MS Gothic"/>
+                      <w:sz w:val="24"/>
+                      <w:szCs w:val="24"/>
+                      <w:lang w:val="en-US"/>
+                    </w:rPr>
+                    <m:t>0,</m:t>
+                  </m:r>
+                  <m:r>
+                    <w:rPr>
+                      <w:rFonts w:ascii="Latin Modern Math" w:eastAsia="MS Gothic" w:hAnsi="Latin Modern Math" w:cs="MS Gothic"/>
+                      <w:sz w:val="24"/>
+                      <w:szCs w:val="24"/>
+                      <w:lang w:val="en-US"/>
+                    </w:rPr>
+                    <m:t xml:space="preserve">                    </m:t>
+                  </m:r>
+                  <m:r>
+                    <w:rPr>
+                      <w:rFonts w:ascii="Latin Modern Math" w:eastAsia="MS Gothic" w:hAnsi="Latin Modern Math" w:cs="MS Gothic"/>
+                      <w:sz w:val="24"/>
+                      <w:szCs w:val="24"/>
+                      <w:lang w:val="en-US"/>
+                    </w:rPr>
+                    <m:t xml:space="preserve">  else</m:t>
+                  </m:r>
+                </m:e>
+              </m:eqArr>
+            </m:e>
+          </m:d>
+          <m:r>
+            <w:rPr>
+              <w:rFonts w:ascii="Latin Modern Math" w:eastAsiaTheme="minorEastAsia" w:hAnsi="Latin Modern Math"/>
+              <w:sz w:val="24"/>
+              <w:szCs w:val="24"/>
+              <w:lang w:val="en-US"/>
+            </w:rPr>
+            <m:t>=</m:t>
+          </m:r>
+        </m:oMath>
+      </m:oMathPara>
+    </w:p>
+    <w:p>
+      <w:pPr>
+        <w:pStyle w:val="ListParagraph"/>
+        <w:rPr>
+          <w:rFonts w:ascii="Palatino Linotype" w:eastAsiaTheme="minorEastAsia" w:hAnsi="Palatino Linotype"/>
+          <w:iCs/>
+          <w:sz w:val="24"/>
+          <w:szCs w:val="24"/>
+          <w:lang w:val="en-US"/>
+        </w:rPr>
+      </w:pPr>
+      <m:oMathPara>
+        <m:oMath>
+          <m:r>
+            <w:rPr>
+              <w:rFonts w:ascii="Latin Modern Math" w:eastAsiaTheme="minorEastAsia" w:hAnsi="Latin Modern Math"/>
+              <w:sz w:val="24"/>
+              <w:szCs w:val="24"/>
+              <w:lang w:val="en-US"/>
+            </w:rPr>
+            <m:t>=</m:t>
+          </m:r>
+          <m:limLow>
+            <m:limLowPr>
+              <m:ctrlPr>
+                <w:rPr>
+                  <w:rFonts w:ascii="Latin Modern Math" w:eastAsiaTheme="minorEastAsia" w:hAnsi="Latin Modern Math"/>
+                  <w:iCs/>
+                  <w:sz w:val="24"/>
+                  <w:szCs w:val="24"/>
+                  <w:lang w:val="en-US"/>
+                </w:rPr>
+              </m:ctrlPr>
+            </m:limLowPr>
+            <m:e>
+              <m:r>
+                <m:rPr>
+                  <m:sty m:val="p"/>
+                </m:rPr>
+                <w:rPr>
+                  <w:rFonts w:ascii="Latin Modern Math" w:eastAsiaTheme="minorEastAsia" w:hAnsi="Latin Modern Math"/>
+                  <w:sz w:val="24"/>
+                  <w:szCs w:val="24"/>
+                  <w:lang w:val="en-US"/>
+                </w:rPr>
+                <m:t>argmin</m:t>
+              </m:r>
+            </m:e>
+            <m:lim>
+              <m:r>
+                <w:rPr>
+                  <w:rFonts w:ascii="Latin Modern Math" w:eastAsiaTheme="minorEastAsia" w:hAnsi="Latin Modern Math"/>
+                  <w:sz w:val="24"/>
+                  <w:szCs w:val="24"/>
+                  <w:lang w:val="en-US"/>
+                </w:rPr>
+                <m:t>w</m:t>
+              </m:r>
+            </m:lim>
+          </m:limLow>
+          <m:f>
+            <m:fPr>
+              <m:ctrlPr>
+                <w:rPr>
+                  <w:rFonts w:ascii="Latin Modern Math" w:eastAsiaTheme="minorEastAsia" w:hAnsi="Latin Modern Math"/>
+                  <w:i/>
+                  <w:iCs/>
+                  <w:sz w:val="24"/>
+                  <w:szCs w:val="24"/>
+                  <w:lang w:val="en-US"/>
+                </w:rPr>
+              </m:ctrlPr>
+            </m:fPr>
+            <m:num>
+              <m:r>
+                <w:rPr>
+                  <w:rFonts w:ascii="Latin Modern Math" w:eastAsiaTheme="minorEastAsia" w:hAnsi="Latin Modern Math"/>
+                  <w:sz w:val="24"/>
+                  <w:szCs w:val="24"/>
+                  <w:lang w:val="en-US"/>
+                </w:rPr>
+                <m:t>λ</m:t>
+              </m:r>
+            </m:num>
+            <m:den>
+              <m:r>
+                <w:rPr>
+                  <w:rFonts w:ascii="Latin Modern Math" w:eastAsiaTheme="minorEastAsia" w:hAnsi="Latin Modern Math"/>
+                  <w:sz w:val="24"/>
+                  <w:szCs w:val="24"/>
+                  <w:lang w:val="en-US"/>
+                </w:rPr>
+                <m:t>2</m:t>
+              </m:r>
+            </m:den>
+          </m:f>
+          <m:sSup>
+            <m:sSupPr>
+              <m:ctrlPr>
+                <w:rPr>
+                  <w:rFonts w:ascii="Latin Modern Math" w:eastAsiaTheme="minorEastAsia" w:hAnsi="Latin Modern Math"/>
+                  <w:i/>
+                  <w:iCs/>
+                  <w:sz w:val="24"/>
+                  <w:szCs w:val="24"/>
+                  <w:lang w:val="en-US"/>
+                </w:rPr>
+              </m:ctrlPr>
+            </m:sSupPr>
+            <m:e>
+              <m:d>
+                <m:dPr>
+                  <m:begChr m:val="|"/>
+                  <m:endChr m:val="|"/>
+                  <m:ctrlPr>
+                    <w:rPr>
+                      <w:rFonts w:ascii="Latin Modern Math" w:eastAsiaTheme="minorEastAsia" w:hAnsi="Latin Modern Math"/>
+                      <w:i/>
+                      <w:iCs/>
+                      <w:sz w:val="24"/>
+                      <w:szCs w:val="24"/>
+                      <w:lang w:val="en-US"/>
+                    </w:rPr>
+                  </m:ctrlPr>
+                </m:dPr>
+                <m:e>
+                  <m:d>
+                    <m:dPr>
+                      <m:begChr m:val="|"/>
+                      <m:endChr m:val="|"/>
+                      <m:ctrlPr>
+                        <w:rPr>
+                          <w:rFonts w:ascii="Latin Modern Math" w:eastAsiaTheme="minorEastAsia" w:hAnsi="Latin Modern Math"/>
+                          <w:i/>
+                          <w:iCs/>
+                          <w:sz w:val="24"/>
+                          <w:szCs w:val="24"/>
+                          <w:lang w:val="en-US"/>
+                        </w:rPr>
+                      </m:ctrlPr>
+                    </m:dPr>
+                    <m:e>
+                      <m:r>
+                        <w:rPr>
+                          <w:rFonts w:ascii="Latin Modern Math" w:eastAsiaTheme="minorEastAsia" w:hAnsi="Latin Modern Math"/>
+                          <w:sz w:val="24"/>
+                          <w:szCs w:val="24"/>
+                          <w:lang w:val="en-US"/>
+                        </w:rPr>
+                        <m:t>w</m:t>
+                      </m:r>
+                    </m:e>
+                  </m:d>
+                </m:e>
+              </m:d>
+            </m:e>
+            <m:sup>
+              <m:r>
+                <w:rPr>
+                  <w:rFonts w:ascii="Latin Modern Math" w:eastAsiaTheme="minorEastAsia" w:hAnsi="Latin Modern Math"/>
+                  <w:sz w:val="24"/>
+                  <w:szCs w:val="24"/>
+                  <w:lang w:val="en-US"/>
+                </w:rPr>
+                <m:t>2</m:t>
+              </m:r>
+            </m:sup>
+          </m:sSup>
+          <m:r>
+            <w:rPr>
+              <w:rFonts w:ascii="Latin Modern Math" w:eastAsiaTheme="minorEastAsia" w:hAnsi="Latin Modern Math"/>
+              <w:sz w:val="24"/>
+              <w:szCs w:val="24"/>
+              <w:lang w:val="en-US"/>
+            </w:rPr>
+            <m:t>+</m:t>
+          </m:r>
+          <m:f>
+            <m:fPr>
+              <m:ctrlPr>
+                <w:rPr>
+                  <w:rFonts w:ascii="Latin Modern Math" w:eastAsiaTheme="minorEastAsia" w:hAnsi="Latin Modern Math"/>
+                  <w:i/>
+                  <w:iCs/>
+                  <w:sz w:val="24"/>
+                  <w:szCs w:val="24"/>
+                  <w:lang w:val="en-US"/>
+                </w:rPr>
+              </m:ctrlPr>
+            </m:fPr>
+            <m:num>
+              <m:r>
+                <w:rPr>
+                  <w:rFonts w:ascii="Latin Modern Math" w:eastAsiaTheme="minorEastAsia" w:hAnsi="Latin Modern Math"/>
+                  <w:sz w:val="24"/>
+                  <w:szCs w:val="24"/>
+                  <w:lang w:val="en-US"/>
+                </w:rPr>
+                <m:t>1</m:t>
+              </m:r>
+            </m:num>
+            <m:den>
+              <m:r>
+                <w:rPr>
+                  <w:rFonts w:ascii="Latin Modern Math" w:eastAsiaTheme="minorEastAsia" w:hAnsi="Latin Modern Math"/>
+                  <w:sz w:val="24"/>
+                  <w:szCs w:val="24"/>
+                  <w:lang w:val="en-US"/>
+                </w:rPr>
+                <m:t>m</m:t>
+              </m:r>
+            </m:den>
+          </m:f>
+          <m:nary>
+            <m:naryPr>
+              <m:chr m:val="∑"/>
+              <m:ctrlPr>
+                <w:rPr>
+                  <w:rFonts w:ascii="Latin Modern Math" w:eastAsiaTheme="minorEastAsia" w:hAnsi="Latin Modern Math"/>
+                  <w:i/>
+                  <w:iCs/>
+                  <w:sz w:val="24"/>
+                  <w:szCs w:val="24"/>
+                  <w:lang w:val="en-US"/>
+                </w:rPr>
+              </m:ctrlPr>
+            </m:naryPr>
+            <m:sub>
+              <m:r>
+                <w:rPr>
+                  <w:rFonts w:ascii="Latin Modern Math" w:eastAsiaTheme="minorEastAsia" w:hAnsi="Latin Modern Math"/>
+                  <w:sz w:val="24"/>
+                  <w:szCs w:val="24"/>
+                  <w:lang w:val="en-US"/>
+                </w:rPr>
+                <m:t>i=1</m:t>
+              </m:r>
+            </m:sub>
+            <m:sup>
+              <m:r>
+                <w:rPr>
+                  <w:rFonts w:ascii="Latin Modern Math" w:eastAsiaTheme="minorEastAsia" w:hAnsi="Latin Modern Math"/>
+                  <w:sz w:val="24"/>
+                  <w:szCs w:val="24"/>
+                  <w:lang w:val="en-US"/>
+                </w:rPr>
+                <m:t>m</m:t>
+              </m:r>
+            </m:sup>
+            <m:e>
+              <m:func>
+                <m:funcPr>
+                  <m:ctrlPr>
+                    <w:rPr>
+                      <w:rFonts w:ascii="Latin Modern Math" w:eastAsiaTheme="minorEastAsia" w:hAnsi="Latin Modern Math"/>
+                      <w:i/>
+                      <w:iCs/>
+                      <w:sz w:val="24"/>
+                      <w:szCs w:val="24"/>
+                      <w:lang w:val="en-US"/>
+                    </w:rPr>
+                  </m:ctrlPr>
+                </m:funcPr>
+                <m:fName>
+                  <m:r>
+                    <m:rPr>
+                      <m:sty m:val="p"/>
+                    </m:rPr>
+                    <w:rPr>
+                      <w:rFonts w:ascii="Latin Modern Math" w:eastAsiaTheme="minorEastAsia" w:hAnsi="Latin Modern Math"/>
+                      <w:sz w:val="24"/>
+                      <w:szCs w:val="24"/>
+                      <w:lang w:val="en-US"/>
+                    </w:rPr>
+                    <m:t>max</m:t>
+                  </m:r>
+                </m:fName>
+                <m:e>
+                  <m:d>
+                    <m:dPr>
+                      <m:begChr m:val="{"/>
+                      <m:endChr m:val="}"/>
+                      <m:ctrlPr>
+                        <w:rPr>
+                          <w:rFonts w:ascii="Latin Modern Math" w:eastAsiaTheme="minorEastAsia" w:hAnsi="Latin Modern Math"/>
+                          <w:i/>
+                          <w:iCs/>
+                          <w:sz w:val="24"/>
+                          <w:szCs w:val="24"/>
+                          <w:lang w:val="en-US"/>
+                        </w:rPr>
+                      </m:ctrlPr>
+                    </m:dPr>
+                    <m:e>
+                      <m:r>
+                        <w:rPr>
+                          <w:rFonts w:ascii="Latin Modern Math" w:eastAsiaTheme="minorEastAsia" w:hAnsi="Latin Modern Math"/>
+                          <w:sz w:val="24"/>
+                          <w:szCs w:val="24"/>
+                          <w:lang w:val="en-US"/>
+                        </w:rPr>
+                        <m:t>0,1-</m:t>
+                      </m:r>
+                      <m:sSub>
+                        <m:sSubPr>
+                          <m:ctrlPr>
+                            <w:rPr>
+                              <w:rFonts w:ascii="Latin Modern Math" w:eastAsiaTheme="minorEastAsia" w:hAnsi="Latin Modern Math"/>
+                              <w:i/>
+                              <w:iCs/>
+                              <w:sz w:val="24"/>
+                              <w:szCs w:val="24"/>
+                              <w:lang w:val="en-US"/>
+                            </w:rPr>
+                          </m:ctrlPr>
+                        </m:sSubPr>
+                        <m:e>
+                          <m:r>
+                            <w:rPr>
+                              <w:rFonts w:ascii="Latin Modern Math" w:eastAsiaTheme="minorEastAsia" w:hAnsi="Latin Modern Math"/>
+                              <w:sz w:val="24"/>
+                              <w:szCs w:val="24"/>
+                              <w:lang w:val="en-US"/>
+                            </w:rPr>
+                            <m:t>y</m:t>
+                          </m:r>
+                        </m:e>
+                        <m:sub>
+                          <m:r>
+                            <w:rPr>
+                              <w:rFonts w:ascii="Latin Modern Math" w:eastAsiaTheme="minorEastAsia" w:hAnsi="Latin Modern Math"/>
+                              <w:sz w:val="24"/>
+                              <w:szCs w:val="24"/>
+                              <w:lang w:val="en-US"/>
+                            </w:rPr>
+                            <m:t>i</m:t>
+                          </m:r>
+                        </m:sub>
+                      </m:sSub>
+                      <m:d>
+                        <m:dPr>
+                          <m:begChr m:val="⟨"/>
+                          <m:endChr m:val="⟩"/>
+                          <m:ctrlPr>
+                            <w:rPr>
+                              <w:rFonts w:ascii="Latin Modern Math" w:eastAsiaTheme="minorEastAsia" w:hAnsi="Latin Modern Math"/>
+                              <w:i/>
+                              <w:iCs/>
+                              <w:sz w:val="24"/>
+                              <w:szCs w:val="24"/>
+                              <w:lang w:val="en-US"/>
+                            </w:rPr>
+                          </m:ctrlPr>
+                        </m:dPr>
+                        <m:e>
+                          <m:r>
+                            <w:rPr>
+                              <w:rFonts w:ascii="Latin Modern Math" w:eastAsiaTheme="minorEastAsia" w:hAnsi="Latin Modern Math"/>
+                              <w:sz w:val="24"/>
+                              <w:szCs w:val="24"/>
+                              <w:lang w:val="en-US"/>
+                            </w:rPr>
+                            <m:t>w,</m:t>
+                          </m:r>
+                          <m:sSub>
+                            <m:sSubPr>
+                              <m:ctrlPr>
+                                <w:rPr>
+                                  <w:rFonts w:ascii="Latin Modern Math" w:eastAsiaTheme="minorEastAsia" w:hAnsi="Latin Modern Math"/>
+                                  <w:i/>
+                                  <w:iCs/>
+                                  <w:sz w:val="24"/>
+                                  <w:szCs w:val="24"/>
+                                  <w:lang w:val="en-US"/>
+                                </w:rPr>
+                              </m:ctrlPr>
+                            </m:sSubPr>
+                            <m:e>
+                              <m:r>
+                                <w:rPr>
+                                  <w:rFonts w:ascii="Latin Modern Math" w:eastAsiaTheme="minorEastAsia" w:hAnsi="Latin Modern Math"/>
+                                  <w:sz w:val="24"/>
+                                  <w:szCs w:val="24"/>
+                                  <w:lang w:val="en-US"/>
+                                </w:rPr>
+                                <m:t>x</m:t>
+                              </m:r>
+                            </m:e>
+                            <m:sub>
+                              <m:r>
+                                <w:rPr>
+                                  <w:rFonts w:ascii="Latin Modern Math" w:eastAsiaTheme="minorEastAsia" w:hAnsi="Latin Modern Math"/>
+                                  <w:sz w:val="24"/>
+                                  <w:szCs w:val="24"/>
+                                  <w:lang w:val="en-US"/>
+                                </w:rPr>
+                                <m:t>i</m:t>
+                              </m:r>
+                            </m:sub>
+                          </m:sSub>
+                        </m:e>
+                      </m:d>
+                    </m:e>
+                  </m:d>
+                </m:e>
+              </m:func>
+            </m:e>
+          </m:nary>
+        </m:oMath>
+      </m:oMathPara>
+    </w:p>
+    <w:p>
+      <w:pPr>
+        <w:pStyle w:val="ListParagraph"/>
+        <w:rPr>
+          <w:rFonts w:ascii="Palatino Linotype" w:eastAsiaTheme="minorEastAsia" w:hAnsi="Palatino Linotype"/>
+          <w:sz w:val="24"/>
+          <w:szCs w:val="24"/>
+          <w:lang w:val="en-US"/>
+        </w:rPr>
+      </w:pPr>
+      <m:oMathPara>
+        <m:oMath>
+          <m:r>
+            <w:rPr>
+              <w:rFonts w:ascii="Latin Modern Math" w:eastAsiaTheme="minorEastAsia" w:hAnsi="Latin Modern Math"/>
+              <w:sz w:val="24"/>
+              <w:szCs w:val="24"/>
+              <w:lang w:val="en-US"/>
+            </w:rPr>
+            <m:t>=</m:t>
+          </m:r>
+          <m:limLow>
+            <m:limLowPr>
+              <m:ctrlPr>
+                <w:rPr>
+                  <w:rFonts w:ascii="Latin Modern Math" w:eastAsiaTheme="minorEastAsia" w:hAnsi="Latin Modern Math"/>
+                  <w:iCs/>
+                  <w:sz w:val="24"/>
+                  <w:szCs w:val="24"/>
+                  <w:lang w:val="en-US"/>
+                </w:rPr>
+              </m:ctrlPr>
+            </m:limLowPr>
+            <m:e>
+              <m:r>
+                <m:rPr>
+                  <m:sty m:val="p"/>
+                </m:rPr>
+                <w:rPr>
+                  <w:rFonts w:ascii="Latin Modern Math" w:eastAsiaTheme="minorEastAsia" w:hAnsi="Latin Modern Math"/>
+                  <w:sz w:val="24"/>
+                  <w:szCs w:val="24"/>
+                  <w:lang w:val="en-US"/>
+                </w:rPr>
+                <m:t>argmin</m:t>
+              </m:r>
+            </m:e>
+            <m:lim>
+              <m:r>
+                <w:rPr>
+                  <w:rFonts w:ascii="Latin Modern Math" w:eastAsiaTheme="minorEastAsia" w:hAnsi="Latin Modern Math"/>
+                  <w:sz w:val="24"/>
+                  <w:szCs w:val="24"/>
+                  <w:lang w:val="en-US"/>
+                </w:rPr>
+                <m:t>w</m:t>
+              </m:r>
+            </m:lim>
+          </m:limLow>
+          <m:f>
+            <m:fPr>
+              <m:ctrlPr>
+                <w:rPr>
+                  <w:rFonts w:ascii="Latin Modern Math" w:eastAsiaTheme="minorEastAsia" w:hAnsi="Latin Modern Math"/>
+                  <w:i/>
+                  <w:iCs/>
+                  <w:sz w:val="24"/>
+                  <w:szCs w:val="24"/>
+                  <w:lang w:val="en-US"/>
+                </w:rPr>
+              </m:ctrlPr>
+            </m:fPr>
+            <m:num>
+              <m:r>
+                <w:rPr>
+                  <w:rFonts w:ascii="Latin Modern Math" w:eastAsiaTheme="minorEastAsia" w:hAnsi="Latin Modern Math"/>
+                  <w:sz w:val="24"/>
+                  <w:szCs w:val="24"/>
+                  <w:lang w:val="en-US"/>
+                </w:rPr>
+                <m:t>λ</m:t>
+              </m:r>
+            </m:num>
+            <m:den>
+              <m:r>
+                <w:rPr>
+                  <w:rFonts w:ascii="Latin Modern Math" w:eastAsiaTheme="minorEastAsia" w:hAnsi="Latin Modern Math"/>
+                  <w:sz w:val="24"/>
+                  <w:szCs w:val="24"/>
+                  <w:lang w:val="en-US"/>
+                </w:rPr>
+                <m:t>2</m:t>
+              </m:r>
+            </m:den>
+          </m:f>
+          <m:sSup>
+            <m:sSupPr>
+              <m:ctrlPr>
+                <w:rPr>
+                  <w:rFonts w:ascii="Latin Modern Math" w:eastAsiaTheme="minorEastAsia" w:hAnsi="Latin Modern Math"/>
+                  <w:i/>
+                  <w:iCs/>
+                  <w:sz w:val="24"/>
+                  <w:szCs w:val="24"/>
+                  <w:lang w:val="en-US"/>
+                </w:rPr>
+              </m:ctrlPr>
+            </m:sSupPr>
+            <m:e>
+              <m:d>
+                <m:dPr>
+                  <m:begChr m:val="|"/>
+                  <m:endChr m:val="|"/>
+                  <m:ctrlPr>
+                    <w:rPr>
+                      <w:rFonts w:ascii="Latin Modern Math" w:eastAsiaTheme="minorEastAsia" w:hAnsi="Latin Modern Math"/>
+                      <w:i/>
+                      <w:iCs/>
+                      <w:sz w:val="24"/>
+                      <w:szCs w:val="24"/>
+                      <w:lang w:val="en-US"/>
+                    </w:rPr>
+                  </m:ctrlPr>
+                </m:dPr>
+                <m:e>
+                  <m:d>
+                    <m:dPr>
+                      <m:begChr m:val="|"/>
+                      <m:endChr m:val="|"/>
+                      <m:ctrlPr>
+                        <w:rPr>
+                          <w:rFonts w:ascii="Latin Modern Math" w:eastAsiaTheme="minorEastAsia" w:hAnsi="Latin Modern Math"/>
+                          <w:i/>
+                          <w:iCs/>
+                          <w:sz w:val="24"/>
+                          <w:szCs w:val="24"/>
+                          <w:lang w:val="en-US"/>
+                        </w:rPr>
+                      </m:ctrlPr>
+                    </m:dPr>
+                    <m:e>
+                      <m:r>
+                        <w:rPr>
+                          <w:rFonts w:ascii="Latin Modern Math" w:eastAsiaTheme="minorEastAsia" w:hAnsi="Latin Modern Math"/>
+                          <w:sz w:val="24"/>
+                          <w:szCs w:val="24"/>
+                          <w:lang w:val="en-US"/>
+                        </w:rPr>
+                        <m:t>w</m:t>
+                      </m:r>
+                    </m:e>
+                  </m:d>
+                </m:e>
+              </m:d>
+            </m:e>
+            <m:sup>
+              <m:r>
+                <w:rPr>
+                  <w:rFonts w:ascii="Latin Modern Math" w:eastAsiaTheme="minorEastAsia" w:hAnsi="Latin Modern Math"/>
+                  <w:sz w:val="24"/>
+                  <w:szCs w:val="24"/>
+                  <w:lang w:val="en-US"/>
+                </w:rPr>
+                <m:t>2</m:t>
+              </m:r>
+            </m:sup>
+          </m:sSup>
+          <m:r>
+            <w:rPr>
+              <w:rFonts w:ascii="Latin Modern Math" w:eastAsiaTheme="minorEastAsia" w:hAnsi="Latin Modern Math"/>
+              <w:sz w:val="24"/>
+              <w:szCs w:val="24"/>
+              <w:lang w:val="en-US"/>
+            </w:rPr>
+            <m:t>+</m:t>
+          </m:r>
+          <m:f>
+            <m:fPr>
+              <m:ctrlPr>
+                <w:rPr>
+                  <w:rFonts w:ascii="Latin Modern Math" w:eastAsiaTheme="minorEastAsia" w:hAnsi="Latin Modern Math"/>
+                  <w:i/>
+                  <w:iCs/>
+                  <w:sz w:val="24"/>
+                  <w:szCs w:val="24"/>
+                  <w:lang w:val="en-US"/>
+                </w:rPr>
+              </m:ctrlPr>
+            </m:fPr>
+            <m:num>
+              <m:r>
+                <w:rPr>
+                  <w:rFonts w:ascii="Latin Modern Math" w:eastAsiaTheme="minorEastAsia" w:hAnsi="Latin Modern Math"/>
+                  <w:sz w:val="24"/>
+                  <w:szCs w:val="24"/>
+                  <w:lang w:val="en-US"/>
+                </w:rPr>
+                <m:t>1</m:t>
+              </m:r>
+            </m:num>
+            <m:den>
+              <m:r>
+                <w:rPr>
+                  <w:rFonts w:ascii="Latin Modern Math" w:eastAsiaTheme="minorEastAsia" w:hAnsi="Latin Modern Math"/>
+                  <w:sz w:val="24"/>
+                  <w:szCs w:val="24"/>
+                  <w:lang w:val="en-US"/>
+                </w:rPr>
+                <m:t>m</m:t>
+              </m:r>
+            </m:den>
+          </m:f>
+          <m:nary>
+            <m:naryPr>
+              <m:chr m:val="∑"/>
+              <m:ctrlPr>
+                <w:rPr>
+                  <w:rFonts w:ascii="Latin Modern Math" w:eastAsiaTheme="minorEastAsia" w:hAnsi="Latin Modern Math"/>
+                  <w:i/>
+                  <w:iCs/>
+                  <w:sz w:val="24"/>
+                  <w:szCs w:val="24"/>
+                  <w:lang w:val="en-US"/>
+                </w:rPr>
+              </m:ctrlPr>
+            </m:naryPr>
+            <m:sub>
+              <m:r>
+                <w:rPr>
+                  <w:rFonts w:ascii="Latin Modern Math" w:eastAsiaTheme="minorEastAsia" w:hAnsi="Latin Modern Math"/>
+                  <w:sz w:val="24"/>
+                  <w:szCs w:val="24"/>
+                  <w:lang w:val="en-US"/>
+                </w:rPr>
+                <m:t>i=1</m:t>
+              </m:r>
+            </m:sub>
+            <m:sup>
+              <m:r>
+                <w:rPr>
+                  <w:rFonts w:ascii="Latin Modern Math" w:eastAsiaTheme="minorEastAsia" w:hAnsi="Latin Modern Math"/>
+                  <w:sz w:val="24"/>
+                  <w:szCs w:val="24"/>
+                  <w:lang w:val="en-US"/>
+                </w:rPr>
+                <m:t>m</m:t>
+              </m:r>
+            </m:sup>
+            <m:e>
+              <m:sSup>
+                <m:sSupPr>
+                  <m:ctrlPr>
+                    <w:rPr>
+                      <w:rFonts w:ascii="Latin Modern Math" w:eastAsiaTheme="minorEastAsia" w:hAnsi="Latin Modern Math"/>
+                      <w:i/>
+                      <w:iCs/>
+                      <w:sz w:val="24"/>
+                      <w:szCs w:val="24"/>
+                      <w:lang w:val="en-US"/>
+                    </w:rPr>
+                  </m:ctrlPr>
+                </m:sSupPr>
+                <m:e>
+                  <m:r>
+                    <m:rPr>
+                      <m:scr m:val="script"/>
+                    </m:rPr>
+                    <w:rPr>
+                      <w:rFonts w:ascii="Latin Modern Math" w:eastAsiaTheme="minorEastAsia" w:hAnsi="Latin Modern Math"/>
+                      <w:sz w:val="24"/>
+                      <w:szCs w:val="24"/>
+                      <w:lang w:val="en-US"/>
+                    </w:rPr>
+                    <m:t>l</m:t>
+                  </m:r>
+                </m:e>
+                <m:sup>
+                  <m:r>
+                    <w:rPr>
+                      <w:rFonts w:ascii="Latin Modern Math" w:eastAsiaTheme="minorEastAsia" w:hAnsi="Latin Modern Math"/>
+                      <w:sz w:val="24"/>
+                      <w:szCs w:val="24"/>
+                      <w:lang w:val="en-US"/>
+                    </w:rPr>
+                    <m:t>hinge</m:t>
+                  </m:r>
+                </m:sup>
+              </m:sSup>
+              <m:d>
+                <m:dPr>
+                  <m:ctrlPr>
+                    <w:rPr>
+                      <w:rFonts w:ascii="Latin Modern Math" w:eastAsiaTheme="minorEastAsia" w:hAnsi="Latin Modern Math"/>
+                      <w:i/>
+                      <w:iCs/>
+                      <w:sz w:val="24"/>
+                      <w:szCs w:val="24"/>
+                      <w:lang w:val="en-US"/>
+                    </w:rPr>
+                  </m:ctrlPr>
+                </m:dPr>
+                <m:e>
+                  <m:sSub>
+                    <m:sSubPr>
+                      <m:ctrlPr>
+                        <w:rPr>
+                          <w:rFonts w:ascii="Latin Modern Math" w:eastAsiaTheme="minorEastAsia" w:hAnsi="Latin Modern Math"/>
+                          <w:i/>
+                          <w:iCs/>
+                          <w:sz w:val="24"/>
+                          <w:szCs w:val="24"/>
+                          <w:lang w:val="en-US"/>
+                        </w:rPr>
+                      </m:ctrlPr>
+                    </m:sSubPr>
+                    <m:e>
+                      <m:r>
+                        <w:rPr>
+                          <w:rFonts w:ascii="Latin Modern Math" w:eastAsiaTheme="minorEastAsia" w:hAnsi="Latin Modern Math"/>
+                          <w:sz w:val="24"/>
+                          <w:szCs w:val="24"/>
+                          <w:lang w:val="en-US"/>
+                        </w:rPr>
+                        <m:t>y</m:t>
+                      </m:r>
+                    </m:e>
+                    <m:sub>
+                      <m:r>
+                        <w:rPr>
+                          <w:rFonts w:ascii="Latin Modern Math" w:eastAsiaTheme="minorEastAsia" w:hAnsi="Latin Modern Math"/>
+                          <w:sz w:val="24"/>
+                          <w:szCs w:val="24"/>
+                          <w:lang w:val="en-US"/>
+                        </w:rPr>
+                        <m:t>i</m:t>
+                      </m:r>
+                    </m:sub>
+                  </m:sSub>
+                  <m:d>
+                    <m:dPr>
+                      <m:begChr m:val="⟨"/>
+                      <m:endChr m:val="⟩"/>
+                      <m:ctrlPr>
+                        <w:rPr>
+                          <w:rFonts w:ascii="Latin Modern Math" w:eastAsiaTheme="minorEastAsia" w:hAnsi="Latin Modern Math"/>
+                          <w:i/>
+                          <w:iCs/>
+                          <w:sz w:val="24"/>
+                          <w:szCs w:val="24"/>
+                          <w:lang w:val="en-US"/>
+                        </w:rPr>
+                      </m:ctrlPr>
+                    </m:dPr>
+                    <m:e>
+                      <m:r>
+                        <w:rPr>
+                          <w:rFonts w:ascii="Latin Modern Math" w:eastAsiaTheme="minorEastAsia" w:hAnsi="Latin Modern Math"/>
+                          <w:sz w:val="24"/>
+                          <w:szCs w:val="24"/>
+                          <w:lang w:val="en-US"/>
+                        </w:rPr>
+                        <m:t>w,</m:t>
+                      </m:r>
+                      <m:sSub>
+                        <m:sSubPr>
+                          <m:ctrlPr>
+                            <w:rPr>
+                              <w:rFonts w:ascii="Latin Modern Math" w:eastAsiaTheme="minorEastAsia" w:hAnsi="Latin Modern Math"/>
+                              <w:i/>
+                              <w:iCs/>
+                              <w:sz w:val="24"/>
+                              <w:szCs w:val="24"/>
+                              <w:lang w:val="en-US"/>
+                            </w:rPr>
+                          </m:ctrlPr>
+                        </m:sSubPr>
+                        <m:e>
+                          <m:r>
+                            <w:rPr>
+                              <w:rFonts w:ascii="Latin Modern Math" w:eastAsiaTheme="minorEastAsia" w:hAnsi="Latin Modern Math"/>
+                              <w:sz w:val="24"/>
+                              <w:szCs w:val="24"/>
+                              <w:lang w:val="en-US"/>
+                            </w:rPr>
+                            <m:t>x</m:t>
+                          </m:r>
+                        </m:e>
+                        <m:sub>
+                          <m:r>
+                            <w:rPr>
+                              <w:rFonts w:ascii="Latin Modern Math" w:eastAsiaTheme="minorEastAsia" w:hAnsi="Latin Modern Math"/>
+                              <w:sz w:val="24"/>
+                              <w:szCs w:val="24"/>
+                              <w:lang w:val="en-US"/>
+                            </w:rPr>
+                            <m:t>i</m:t>
+                          </m:r>
+                        </m:sub>
+                      </m:sSub>
+                    </m:e>
+                  </m:d>
+                </m:e>
+              </m:d>
+            </m:e>
+          </m:nary>
+        </m:oMath>
+      </m:oMathPara>
     </w:p>
     <w:p>
       <w:pPr>
@@ -13636,6 +16285,7 @@
           <w:szCs w:val="24"/>
           <w:lang w:val="en-US"/>
         </w:rPr>
+        <w:lastRenderedPageBreak/>
         <w:drawing>
           <wp:anchor distT="0" distB="0" distL="114300" distR="114300" simplePos="0" relativeHeight="251659264" behindDoc="0" locked="0" layoutInCell="1" allowOverlap="1" wp14:anchorId="18C3A7BF" wp14:editId="2A1E2C6E">
             <wp:simplePos x="0" y="0"/>
@@ -13797,27 +16447,7 @@
           <w:szCs w:val="24"/>
           <w:lang w:val="en-US"/>
         </w:rPr>
-        <w:t xml:space="preserve"> sa</w:t>
-      </w:r>
-      <w:proofErr w:type="spellStart"/>
-      <w:r>
-        <w:rPr>
-          <w:rFonts w:ascii="Palatino Linotype" w:eastAsiaTheme="minorEastAsia" w:hAnsi="Palatino Linotype"/>
-          <w:sz w:val="24"/>
-          <w:szCs w:val="24"/>
-          <w:lang w:val="en-US"/>
-        </w:rPr>
-        <w:t>mples</w:t>
-      </w:r>
-      <w:proofErr w:type="spellEnd"/>
-      <w:r>
-        <w:rPr>
-          <w:rFonts w:ascii="Palatino Linotype" w:eastAsiaTheme="minorEastAsia" w:hAnsi="Palatino Linotype"/>
-          <w:sz w:val="24"/>
-          <w:szCs w:val="24"/>
-          <w:lang w:val="en-US"/>
-        </w:rPr>
-        <w:t>:</w:t>
+        <w:t xml:space="preserve"> samples:</w:t>
       </w:r>
     </w:p>
     <w:p>
@@ -13839,7 +16469,6 @@
           <w:szCs w:val="24"/>
           <w:lang w:val="en-US"/>
         </w:rPr>
-        <w:lastRenderedPageBreak/>
         <w:drawing>
           <wp:anchor distT="0" distB="0" distL="114300" distR="114300" simplePos="0" relativeHeight="251662336" behindDoc="0" locked="0" layoutInCell="1" allowOverlap="1" wp14:anchorId="5729A215" wp14:editId="04FFDAF1">
             <wp:simplePos x="0" y="0"/>

</xml_diff>